<commit_message>
AJB parser working correctly
The AJB parser in entry.py and AJBcomments.py works correctly for the
current crop of comments. Added numerous punctuation characters to
meet the needs of the Other grammar. Corrected typos in all
ajb??_books.(docx|txt) files.
</commit_message>
<xml_diff>
--- a/Books20/Data/Ajb/ajb60_books.docx
+++ b/Books20/Data/Ajb/ajb60_books.docx
@@ -118,6 +118,9 @@
       <w:r>
         <w:t xml:space="preserve"> in Russian</w:t>
       </w:r>
+      <w:r>
+        <w:t>;</w:t>
+      </w:r>
     </w:p>
     <w:p/>
     <w:p>
@@ -183,6 +186,9 @@
       <w:r>
         <w:t xml:space="preserve"> in Russian and English</w:t>
       </w:r>
+      <w:r>
+        <w:t>;</w:t>
+      </w:r>
     </w:p>
     <w:p/>
     <w:p>
@@ -226,7 +232,13 @@
         <w:t xml:space="preserve">ikalisches Observatorium Potsdam, </w:t>
       </w:r>
       <w:r>
-        <w:t>Berlin, Akademie-verlag, 1960, 11+359 pp, DM 75.00, Sky Tel 21 94 and Sterne 37 46</w:t>
+        <w:t>Berlin, Akademie-verlag, 1960, 11+359 pp, DM 75.00, Sky Tel</w:t>
+      </w:r>
+      <w:r>
+        <w:t>.</w:t>
+      </w:r>
+      <w:r>
+        <w:t xml:space="preserve"> 21 94 and Sterne 37 46</w:t>
       </w:r>
     </w:p>
     <w:p/>
@@ -263,11 +275,20 @@
         <w:t>£</w:t>
       </w:r>
       <w:r>
-        <w:t xml:space="preserve">3.10 and $12.00, Nature 189 432 and Ric. Sci. 30 Nr. 11 72 and Sky Tel. 21 168, Translated from the Russian by </w:t>
+        <w:t xml:space="preserve">3.10 and $12.00, Nature 189 432 and Ric. Sci. 30 </w:t>
+      </w:r>
+      <w:r>
+        <w:t>Nr. 11 72 and Sky Tel. 21 168, t</w:t>
+      </w:r>
+      <w:r>
+        <w:t xml:space="preserve">ranslated from Russian by </w:t>
       </w:r>
       <w:r>
         <w:t>I. Vidziunas edited by H. Brown</w:t>
       </w:r>
+      <w:r>
+        <w:t>;</w:t>
+      </w:r>
     </w:p>
     <w:p/>
     <w:p>
@@ -304,7 +325,16 @@
       </w:r>
       <w:proofErr w:type="gramEnd"/>
       <w:r>
-        <w:t xml:space="preserve"> Moon, New York, T. Y. Crowell Col., 1960, 114 pp, $3.50, Sky Tel, 19 501 and Sky Tel. 21 107</w:t>
+        <w:t xml:space="preserve"> Moon, New York, T. Y. Crowell Col</w:t>
+      </w:r>
+      <w:r>
+        <w:t>., 1960, 114 pp, $3.50, Sky Tel</w:t>
+      </w:r>
+      <w:r>
+        <w:t>.</w:t>
+      </w:r>
+      <w:r>
+        <w:t xml:space="preserve"> 19 501 and Sky Tel. 21 107</w:t>
       </w:r>
     </w:p>
     <w:p/>
@@ -316,7 +346,10 @@
         <w:t>(0)</w:t>
       </w:r>
       <w:r>
-        <w:t>.13 E. W. Brown, An Introductory Treatise on the Lunar Theory, New York, Dover Publications Inc., 1960, 16+292 pp, $2.00, Sky Tel. 20 298, reprint of the 1896 edition</w:t>
+        <w:t>.13 E. W. Brown, An Introductory Treatise on the Lunar Theory, New York, Dover Publications Inc., 1960, 16+292 pp, $2.00, Sky Te</w:t>
+      </w:r>
+      <w:r>
+        <w:t>l. 20 298, reprint of 1896;</w:t>
       </w:r>
     </w:p>
     <w:p/>
@@ -328,7 +361,16 @@
         <w:t>(0)</w:t>
       </w:r>
       <w:r>
-        <w:t>.28 V. A. Firsoff, Strange World of the Moon, New York, Publicado por Basic Book, 1960, 226 pp, , El Universo 15 46, in Spanish?</w:t>
+        <w:t xml:space="preserve">.28 V. A. Firsoff, Strange World of the Moon, New York, Publicado por Basic Book, 1960, 226 pp, , El Universo 15 46, </w:t>
+      </w:r>
+      <w:r>
+        <w:t xml:space="preserve">other </w:t>
+      </w:r>
+      <w:r>
+        <w:t>in Spanish?</w:t>
+      </w:r>
+      <w:r>
+        <w:t>;</w:t>
       </w:r>
     </w:p>
     <w:p/>
@@ -369,6 +411,9 @@
       <w:proofErr w:type="gramEnd"/>
       <w:r>
         <w:t xml:space="preserve"> in Russian</w:t>
+      </w:r>
+      <w:r>
+        <w:t>;</w:t>
       </w:r>
     </w:p>
     <w:p/>
@@ -668,27 +713,63 @@
         <w:rPr>
           <w:rFonts w:cstheme="minorHAnsi"/>
         </w:rPr>
-        <w:t>traumfahrt 11 63, also published New York MacMillan Co.</w:t>
-      </w:r>
-    </w:p>
-    <w:p>
-      <w:pPr>
-        <w:rPr>
-          <w:rFonts w:cstheme="minorHAnsi"/>
-        </w:rPr>
-      </w:pPr>
-    </w:p>
-    <w:p>
-      <w:pPr>
-        <w:rPr>
-          <w:rFonts w:cstheme="minorHAnsi"/>
-        </w:rPr>
-      </w:pPr>
-      <w:r>
-        <w:rPr>
-          <w:rFonts w:cstheme="minorHAnsi"/>
-        </w:rPr>
-        <w:t>22 60.83(3).169 G. P. Kuiper ed., Othographic Atlas of the Moon Edition A, Tucson, University of Arizona Press, 1960, 3pp and 31 Charts, $9.00, Nature 191 424 and Sky Tel. 21 227, Zusammengestellt von D. W. G. Arthur and E. A. Whitaker</w:t>
+        <w:t>traumfahrt 11 63, also published New York</w:t>
+      </w:r>
+      <w:r>
+        <w:rPr>
+          <w:rFonts w:cstheme="minorHAnsi"/>
+        </w:rPr>
+        <w:t>:</w:t>
+      </w:r>
+      <w:r>
+        <w:rPr>
+          <w:rFonts w:cstheme="minorHAnsi"/>
+        </w:rPr>
+        <w:t xml:space="preserve"> MacMillan Co.</w:t>
+      </w:r>
+      <w:r>
+        <w:rPr>
+          <w:rFonts w:cstheme="minorHAnsi"/>
+        </w:rPr>
+        <w:t>;</w:t>
+      </w:r>
+    </w:p>
+    <w:p>
+      <w:pPr>
+        <w:rPr>
+          <w:rFonts w:cstheme="minorHAnsi"/>
+        </w:rPr>
+      </w:pPr>
+    </w:p>
+    <w:p>
+      <w:pPr>
+        <w:rPr>
+          <w:rFonts w:cstheme="minorHAnsi"/>
+        </w:rPr>
+      </w:pPr>
+      <w:r>
+        <w:rPr>
+          <w:rFonts w:cstheme="minorHAnsi"/>
+        </w:rPr>
+        <w:t xml:space="preserve">22 60.83(3).169 G. P. Kuiper ed., Othographic Atlas of the Moon Edition A, Tucson, University of Arizona Press, 1960, 3pp and 31 Charts, $9.00, Nature 191 424 and Sky Tel. 21 227, </w:t>
+      </w:r>
+      <w:r>
+        <w:rPr>
+          <w:rFonts w:cstheme="minorHAnsi"/>
+        </w:rPr>
+        <w:t xml:space="preserve">other </w:t>
+      </w:r>
+      <w:r>
+        <w:rPr>
+          <w:rFonts w:cstheme="minorHAnsi"/>
+        </w:rPr>
+        <w:t>Zusammengestellt von D. W. G. Arthur and E. A. Whitaker</w:t>
+      </w:r>
+      <w:r>
+        <w:rPr>
+          <w:rFonts w:cstheme="minorHAnsi"/>
+        </w:rPr>
+        <w:t>;</w:t>
       </w:r>
     </w:p>
     <w:p>
@@ -834,6 +915,12 @@
         </w:rPr>
         <w:t xml:space="preserve"> in Russian</w:t>
       </w:r>
+      <w:r>
+        <w:rPr>
+          <w:rFonts w:cstheme="minorHAnsi"/>
+        </w:rPr>
+        <w:t>;</w:t>
+      </w:r>
     </w:p>
     <w:p>
       <w:pPr>
@@ -854,6 +941,12 @@
         </w:rPr>
         <w:t>26 60.83(4).194 , Die ersten Fotos der Mondrückseite, Moskau, Verlag für fremdsprachliche Literatur, 1960, 37 pp, DM 1.80, VdS Nachr. 10 49, translated from Russian by H. Schnittke</w:t>
       </w:r>
+      <w:r>
+        <w:rPr>
+          <w:rFonts w:cstheme="minorHAnsi"/>
+        </w:rPr>
+        <w:t>;</w:t>
+      </w:r>
     </w:p>
     <w:p>
       <w:pPr>
@@ -906,6 +999,12 @@
         </w:rPr>
         <w:t>ltraumfahrt 11 63, translated from Russian by J. B. Sykes</w:t>
       </w:r>
+      <w:r>
+        <w:rPr>
+          <w:rFonts w:cstheme="minorHAnsi"/>
+        </w:rPr>
+        <w:t>;</w:t>
+      </w:r>
     </w:p>
     <w:p>
       <w:pPr>
@@ -950,6 +1049,12 @@
         </w:rPr>
         <w:t>RJ UdSSR 1961 Nr. 3 62, in Russian</w:t>
       </w:r>
+      <w:r>
+        <w:rPr>
+          <w:rFonts w:cstheme="minorHAnsi"/>
+        </w:rPr>
+        <w:t>;</w:t>
+      </w:r>
     </w:p>
     <w:p>
       <w:pPr>
@@ -1014,7 +1119,25 @@
         <w:rPr>
           <w:rFonts w:cstheme="minorHAnsi"/>
         </w:rPr>
-        <w:t>30 60.71.16 G. Gamow, Biography of the earth: Its Past comma Present comma and Future, London, MacMillan &amp; Co. Ltd., 1959, 13+242 pp, 35s, Nature 189 341, revised edition</w:t>
+        <w:t xml:space="preserve">30 60.71.16 G. Gamow, Biography of the earth: Its Past comma Present comma and Future, London, MacMillan &amp; Co. Ltd., 1959, 13+242 pp, 35s, Nature 189 341, </w:t>
+      </w:r>
+      <w:r>
+        <w:rPr>
+          <w:rFonts w:cstheme="minorHAnsi"/>
+        </w:rPr>
+        <w:t xml:space="preserve">other </w:t>
+      </w:r>
+      <w:r>
+        <w:rPr>
+          <w:rFonts w:cstheme="minorHAnsi"/>
+        </w:rPr>
+        <w:t>revised edition</w:t>
+      </w:r>
+      <w:r>
+        <w:rPr>
+          <w:rFonts w:cstheme="minorHAnsi"/>
+        </w:rPr>
+        <w:t>;</w:t>
       </w:r>
     </w:p>
     <w:p>
@@ -1103,10 +1226,28 @@
         <w:t>ok of Geophysics, New York, Macm</w:t>
       </w:r>
       <w:r>
-        <w:t>illan, 1960, 680 pp, $15.00 and 105s, Geophys. J. RAS 3 476 and J. Atmosph. Terr. Phys. 19 294 and Sky Tel. 20 163, revised edition</w:t>
-      </w:r>
-      <w:r>
-        <w:t xml:space="preserve"> also published Galt Ontario Brett-Macmillan</w:t>
+        <w:t xml:space="preserve">illan, 1960, 680 pp, $15.00 and 105s, Geophys. J. RAS 3 476 and J. Atmosph. Terr. Phys. 19 294 and Sky Tel. 20 163, </w:t>
+      </w:r>
+      <w:r>
+        <w:t xml:space="preserve">other </w:t>
+      </w:r>
+      <w:r>
+        <w:t>revised edition</w:t>
+      </w:r>
+      <w:r>
+        <w:t>;</w:t>
+      </w:r>
+      <w:r>
+        <w:t xml:space="preserve"> also published Galt Ontario</w:t>
+      </w:r>
+      <w:r>
+        <w:t>:</w:t>
+      </w:r>
+      <w:r>
+        <w:t xml:space="preserve"> Brett-Macmillan</w:t>
+      </w:r>
+      <w:r>
+        <w:t>;</w:t>
       </w:r>
     </w:p>
     <w:p/>
@@ -1123,7 +1264,25 @@
         <w:rPr>
           <w:rFonts w:cstheme="minorHAnsi"/>
         </w:rPr>
-        <w:t>ätische Arbeiten in der Schweiz 25 Band Gravimetermessungen in den Jahren 1953 bis 1957, Wabern/Bern, Kartenverlag der Eidgenössischen Landestopographie, 1959, 5+242 pp, , , edited by Schweizersichen geodätischen Kommission</w:t>
+        <w:t xml:space="preserve">ätische Arbeiten in der Schweiz 25 Band Gravimetermessungen in den Jahren 1953 bis 1957, Wabern/Bern, Kartenverlag der Eidgenössischen Landestopographie, 1959, 5+242 pp, , , </w:t>
+      </w:r>
+      <w:r>
+        <w:rPr>
+          <w:rFonts w:cstheme="minorHAnsi"/>
+        </w:rPr>
+        <w:t xml:space="preserve">other </w:t>
+      </w:r>
+      <w:r>
+        <w:rPr>
+          <w:rFonts w:cstheme="minorHAnsi"/>
+        </w:rPr>
+        <w:t>edited by Schweizersichen geodätischen Kommission</w:t>
+      </w:r>
+      <w:r>
+        <w:rPr>
+          <w:rFonts w:cstheme="minorHAnsi"/>
+        </w:rPr>
+        <w:t>;</w:t>
       </w:r>
     </w:p>
     <w:p>
@@ -1254,6 +1413,9 @@
       <w:r>
         <w:t>ron</w:t>
       </w:r>
+      <w:r>
+        <w:t>;</w:t>
+      </w:r>
     </w:p>
     <w:p/>
     <w:p>
@@ -1300,7 +1462,19 @@
       </w:r>
       <w:proofErr w:type="gramEnd"/>
       <w:r>
-        <w:t xml:space="preserve"> Sole, Firenze, Sansoni, 1960, 301 pp, Lire 1000, Coelum 29 23, translation from English of AJB 58.60.13</w:t>
+        <w:t xml:space="preserve"> Sole, Firenze, Sansoni, 1960, 301 pp, Lire</w:t>
+      </w:r>
+      <w:r>
+        <w:t xml:space="preserve"> 1000, Coelum 29 23, translated</w:t>
+      </w:r>
+      <w:r>
+        <w:t xml:space="preserve"> from English</w:t>
+      </w:r>
+      <w:r>
+        <w:t>; reprint</w:t>
+      </w:r>
+      <w:r>
+        <w:t xml:space="preserve"> of AJB 58.60.13</w:t>
       </w:r>
     </w:p>
     <w:p/>
@@ -1312,14 +1486,26 @@
         <w:t>r</w:t>
       </w:r>
       <w:r>
-        <w:t>idge, The Mathematics of Radiative Transfer, New York, Cambridge University Press, 1960, 143 pp, $5.00 and 30s, Obs 81 109 and ZfA 51 301, also published New York American Branch</w:t>
+        <w:t>idge, The Mathematics of Radiative Transfer, New York, Cambridge University Press, 1960, 143 pp, $5.00 and 30s, Obs 81 109 and ZfA 51 301, also published New York</w:t>
+      </w:r>
+      <w:r>
+        <w:t>:</w:t>
+      </w:r>
+      <w:r>
+        <w:t xml:space="preserve"> American Branch</w:t>
+      </w:r>
+      <w:r>
+        <w:t>;</w:t>
       </w:r>
     </w:p>
     <w:p/>
     <w:p>
       <w:r>
         <w:lastRenderedPageBreak/>
-        <w:t>44 60.51(2).74 S. Chandrasekhar, Radiative Transfer, New York, Dover Publications Inc., 1960, 14+393 pp, $2.25, Math. Rev. 22 410 and Publ ASP 72 431 and Sky Tel. 20 103 and Sterne 37 133 and ZfA 51 149, reprint of the 1950 edition</w:t>
+        <w:t xml:space="preserve">44 60.51(2).74 S. Chandrasekhar, Radiative Transfer, New York, Dover Publications Inc., 1960, 14+393 pp, $2.25, Math. Rev. 22 410 and Publ ASP 72 431 and Sky Tel. 20 103 and Sterne 37 133 and ZfA 51 </w:t>
+      </w:r>
+      <w:r>
+        <w:t>149, reprint of 1950;</w:t>
       </w:r>
     </w:p>
     <w:p/>
@@ -1398,11 +1584,41 @@
       <w:r>
         <w:t xml:space="preserve"> in Russian</w:t>
       </w:r>
-    </w:p>
-    <w:p/>
-    <w:p>
-      <w:r>
-        <w:t>47 60.53.41 W. W. Sobolew, Moving Envelopes of Stars, Cambridge MA, Harvard University Press, 1960, 14+106 pp, $4.75 and 38s, Ann. d’Astrophys 23 299 and J RAS Canada 54 254 and Nature 187 538 and Obs 80 205 and Publ ASP 72 218 and Sky Tel. 19 372, translated from Russian by S. Gaposchkin also published London Oxford University Press also published Toronto S. J. Reginald Saunders &amp; Co.</w:t>
+      <w:r>
+        <w:t>;</w:t>
+      </w:r>
+    </w:p>
+    <w:p/>
+    <w:p>
+      <w:r>
+        <w:t>47 60.53.41 W. W. Sobolew, Moving Envelopes of Stars, Cambridge MA, Harvard University Press, 1960, 14+106 pp, $4.75 and 38s, Ann. d’Astrophys 23 299 and J RAS Canada 54 254 and Nature 187 538 and Obs 80 205 and Publ ASP 72 218 and Sky Tel. 19 372, translated from Russian by S. Gaposchkin</w:t>
+      </w:r>
+      <w:r>
+        <w:t>;</w:t>
+      </w:r>
+      <w:r>
+        <w:t xml:space="preserve"> also published London</w:t>
+      </w:r>
+      <w:r>
+        <w:t>:</w:t>
+      </w:r>
+      <w:r>
+        <w:t xml:space="preserve"> Oxford University Press</w:t>
+      </w:r>
+      <w:r>
+        <w:t>;</w:t>
+      </w:r>
+      <w:r>
+        <w:t xml:space="preserve"> also published Toronto</w:t>
+      </w:r>
+      <w:r>
+        <w:t>:</w:t>
+      </w:r>
+      <w:r>
+        <w:t xml:space="preserve"> S. J. Reginald Saunders &amp; Co.</w:t>
+      </w:r>
+      <w:r>
+        <w:t>;</w:t>
       </w:r>
     </w:p>
     <w:p/>
@@ -1419,6 +1635,9 @@
       <w:r>
         <w:t>49 60.54.08 S. Chandrasekhar, An Introduction to the Study of Stellar Structure, New York, Dover Publications Inc., 1960, 509 pp, $2.75, , reprint of AJB 41.35.02</w:t>
       </w:r>
+      <w:r>
+        <w:t>;</w:t>
+      </w:r>
     </w:p>
     <w:p/>
     <w:p>
@@ -1431,7 +1650,10 @@
       </w:r>
       <w:proofErr w:type="gramEnd"/>
       <w:r>
-        <w:t xml:space="preserve"> , , , , Math. Rev. 22 409, refrerence AJB 59.54.13</w:t>
+        <w:t xml:space="preserve"> , , , , Math. Rev. 22 409, ref</w:t>
+      </w:r>
+      <w:r>
+        <w:t>erence AJB 59.54.13</w:t>
       </w:r>
     </w:p>
     <w:p/>
@@ -1473,7 +1695,13 @@
     <w:p/>
     <w:p>
       <w:r>
-        <w:t>53 60.54.29 Z. Kopal, Figures of Equilibrium of Celestial Bodies comma with Emphasis on Problems of Motions to Artificial Satellites, Madison, University of Wisconsin Press, 1960, 6+135 pp, $3.00, Ann. d’Astrophys 23 299, and Math. Rev. 22 601 and Nature 186 747 and Obs 80 241 Phil. Mag. (8) 5 1315 and Proc. Phys. Soc. 77 820 and Sky Tel. 19 372 and ZfA 51 300</w:t>
+        <w:t>53 60.54.29 Z. Kopal, Figures of Equilibrium of Celestial Bodies comma with Emphasis on Problems of Motions to Artificial Satellites, Madison, University of Wisconsin Press, 1960, 6+135 pp,</w:t>
+      </w:r>
+      <w:r>
+        <w:t xml:space="preserve"> $3.00, Ann. d’Astrophys 23 299</w:t>
+      </w:r>
+      <w:r>
+        <w:t xml:space="preserve"> and Math. Rev. 22 601 and Nature 186 747 and Obs 80 241 Phil. Mag. (8) 5 1315 and Proc. Phys. Soc. 77 820 and Sky Tel. 19 372 and ZfA 51 300</w:t>
       </w:r>
     </w:p>
     <w:p/>
@@ -1701,7 +1929,16 @@
         <w:t xml:space="preserve"> 474 pp and 14+549 pp, NF50.00 and NF60.00, AJ 66 276 and Sky Tel. 22 43</w:t>
       </w:r>
       <w:r>
-        <w:t>, new edition</w:t>
+        <w:t xml:space="preserve">, </w:t>
+      </w:r>
+      <w:r>
+        <w:t xml:space="preserve">other </w:t>
+      </w:r>
+      <w:r>
+        <w:t>new edition</w:t>
+      </w:r>
+      <w:r>
+        <w:t>;</w:t>
       </w:r>
     </w:p>
     <w:p/>
@@ -1720,6 +1957,9 @@
       <w:r>
         <w:t>20 372, reprint of AJB 44.90.15</w:t>
       </w:r>
+      <w:r>
+        <w:t>;</w:t>
+      </w:r>
     </w:p>
     <w:p/>
     <w:p>
@@ -1733,7 +1973,22 @@
         <w:t>nd</w:t>
       </w:r>
       <w:r>
-        <w:t xml:space="preserve"> edition also published Toronto Macmillan of Canada</w:t>
+        <w:t xml:space="preserve"> edition</w:t>
+      </w:r>
+      <w:r>
+        <w:t>;</w:t>
+      </w:r>
+      <w:r>
+        <w:t xml:space="preserve"> also published Toronto</w:t>
+      </w:r>
+      <w:r>
+        <w:t>:</w:t>
+      </w:r>
+      <w:r>
+        <w:t xml:space="preserve"> Macmillan of Canada</w:t>
+      </w:r>
+      <w:r>
+        <w:t>;</w:t>
       </w:r>
     </w:p>
     <w:p/>
@@ -1759,6 +2014,9 @@
       <w:r>
         <w:t>, translated from German by V. Geymonat</w:t>
       </w:r>
+      <w:r>
+        <w:t>;</w:t>
+      </w:r>
     </w:p>
     <w:p/>
     <w:p>
@@ -1789,7 +2047,13 @@
         <w:t>66 60.44.20 V. Fock, Theorie von Raum comma Ziet und Gravitation, Berlin, Akademie-Verlag, 1960, 9+510 pp, DM 42.50, , translated from Russian by H. Vogel</w:t>
       </w:r>
       <w:r>
-        <w:t>, see AJB 59.44.14</w:t>
+        <w:t>; other</w:t>
+      </w:r>
+      <w:r>
+        <w:t xml:space="preserve"> see AJB 59.44.14</w:t>
+      </w:r>
+      <w:r>
+        <w:t>;</w:t>
       </w:r>
     </w:p>
     <w:p/>
@@ -1850,7 +2114,16 @@
     <w:p/>
     <w:p>
       <w:r>
-        <w:t>71 60.44.53 J. L. Synge, Relativity comma The General Theory, Amsterdam, North-Holland Publishing Company, 1960, 15+505 pp, 110s and $16.50, Nature 191 424 and Science 132 1933, also published New York Interscience Publishers Inc.</w:t>
+        <w:t>71 60.44.53 J. L. Synge, Relativity comma The General Theory, Amsterdam, North-Holland Publishing Company, 1960, 15+505 pp, 110s and $16.50, Nature 191 424 and Science 132 1933, also published New York</w:t>
+      </w:r>
+      <w:r>
+        <w:t>:</w:t>
+      </w:r>
+      <w:r>
+        <w:t xml:space="preserve"> Interscience Publishers Inc.</w:t>
+      </w:r>
+      <w:r>
+        <w:t>;</w:t>
       </w:r>
     </w:p>
     <w:p/>
@@ -1884,6 +2157,9 @@
       <w:r>
         <w:t xml:space="preserve"> Terre 76 428 and Gaz astr 42 72, translated from Netherlands by A. M. Hendrickx</w:t>
       </w:r>
+      <w:r>
+        <w:t>;</w:t>
+      </w:r>
     </w:p>
     <w:p/>
     <w:p>
@@ -1899,13 +2175,34 @@
       </w:r>
       <w:proofErr w:type="gramEnd"/>
       <w:r>
-        <w:t xml:space="preserve"> , , , , ZfMG 84 443, reference AJG 59.44.49</w:t>
-      </w:r>
-    </w:p>
-    <w:p/>
-    <w:p>
-      <w:r>
-        <w:t>74 60.31.04 W. Chauvenet, A Manual of Spherical and Practical Astronomy, New York, Cover Publications Inc., 1960, 708 pp and 631 pp, $3.75 ea, Ciel et Terre 76 427 and Sky Tel. 21 107, 2 volumes reprint of 1863</w:t>
+        <w:t xml:space="preserve"> , </w:t>
+      </w:r>
+      <w:r>
+        <w:t>, , , ZfMG 84 443, reference AJB</w:t>
+      </w:r>
+      <w:r>
+        <w:t xml:space="preserve"> 59.44.49</w:t>
+      </w:r>
+    </w:p>
+    <w:p/>
+    <w:p>
+      <w:r>
+        <w:t xml:space="preserve">74 60.31.04 W. Chauvenet, A Manual of Spherical and Practical Astronomy, New York, Cover Publications Inc., 1960, 708 pp and 631 pp, $3.75 ea, Ciel et Terre 76 427 and Sky Tel. 21 107, </w:t>
+      </w:r>
+      <w:r>
+        <w:t xml:space="preserve">other </w:t>
+      </w:r>
+      <w:r>
+        <w:t>2 volumes</w:t>
+      </w:r>
+      <w:r>
+        <w:t>;</w:t>
+      </w:r>
+      <w:r>
+        <w:t xml:space="preserve"> reprint of 1863</w:t>
+      </w:r>
+      <w:r>
+        <w:t>;</w:t>
       </w:r>
     </w:p>
     <w:p/>
@@ -1923,7 +2220,10 @@
         <w:t>0</w:t>
       </w:r>
       <w:r>
-        <w:t>3.57 1906</w:t>
+        <w:t>3.57</w:t>
+      </w:r>
+      <w:r>
+        <w:t>;</w:t>
       </w:r>
     </w:p>
     <w:p/>
@@ -1931,6 +2231,9 @@
       <w:r>
         <w:t>76 60.31.39 W. M. Smart, Text-Book on Spherical Astronomy, New York-London, Cambridge University Press, 1960, 430 pp, $3.95, Sky Tel. 22 102, reprint of AJB 45.21.08</w:t>
       </w:r>
+      <w:r>
+        <w:t>;</w:t>
+      </w:r>
     </w:p>
     <w:p/>
     <w:p>
@@ -1982,7 +2285,13 @@
         <w:t xml:space="preserve">to German </w:t>
       </w:r>
       <w:r>
-        <w:t>and edited by W. Jahn</w:t>
+        <w:t xml:space="preserve">by W. Jahn; </w:t>
+      </w:r>
+      <w:r>
+        <w:t>edited by W. Jahn</w:t>
+      </w:r>
+      <w:r>
+        <w:t>;</w:t>
       </w:r>
     </w:p>
     <w:p/>
@@ -2076,6 +2385,9 @@
       <w:r>
         <w:t>s 9.50, Vesmir 40 94, in Tschech.</w:t>
       </w:r>
+      <w:r>
+        <w:t>;</w:t>
+      </w:r>
     </w:p>
     <w:p/>
     <w:p>
@@ -2166,40 +2478,219 @@
         <w:t>č</w:t>
       </w:r>
       <w:r>
+        <w:t>s 10.00, Vesmir 40 94, in Tschech</w:t>
+      </w:r>
+      <w:r>
+        <w:t>.</w:t>
+      </w:r>
+      <w:r>
+        <w:t>;</w:t>
+      </w:r>
+    </w:p>
+    <w:p/>
+    <w:p>
+      <w:r>
+        <w:t>81 60.32(2).26 O. Kohl and G. Felsmann, Atla</w:t>
+      </w:r>
+      <w:r>
+        <w:t>s des gestirnten Himmels, Stuttg</w:t>
+      </w:r>
+      <w:r>
+        <w:t>art, Franckhsche Ver</w:t>
+      </w:r>
+      <w:r>
+        <w:t>lagshandlung, 1960, , DM 19.80, VdS Nachr. 9 133</w:t>
+      </w:r>
+    </w:p>
+    <w:p/>
+    <w:p>
+      <w:r>
+        <w:t xml:space="preserve">82 60.32(2).27 G. B. Lacchini, Atlante celeste spettroscopico e galattico Nr. XLI Zu beziehen durch den Verf., Faenza (Ravenna), Via Cicognani 10, , </w:t>
+      </w:r>
+      <w:r>
+        <w:t xml:space="preserve">, </w:t>
+      </w:r>
+      <w:r>
+        <w:t>L 4300 and L 4500, Coelum 28 121</w:t>
+      </w:r>
+    </w:p>
+    <w:p/>
+    <w:p>
+      <w:r>
+        <w:t>83 60.32(2).28 A. R</w:t>
+      </w:r>
+      <w:r>
+        <w:rPr>
+          <w:rFonts w:cstheme="minorHAnsi"/>
+        </w:rPr>
+        <w:t>ü</w:t>
+      </w:r>
+      <w:r>
+        <w:t>kl, Mapa severn</w:t>
+      </w:r>
+      <w:r>
+        <w:rPr>
+          <w:rFonts w:cstheme="minorHAnsi"/>
+        </w:rPr>
+        <w:t>í</w:t>
+      </w:r>
+      <w:r>
+        <w:t xml:space="preserve"> hv</w:t>
+      </w:r>
+      <w:r>
+        <w:rPr>
+          <w:rFonts w:cstheme="minorHAnsi"/>
+        </w:rPr>
+        <w:t>ě</w:t>
+      </w:r>
+      <w:r>
+        <w:t>zdn</w:t>
+      </w:r>
+      <w:r>
+        <w:rPr>
+          <w:rFonts w:cstheme="minorHAnsi"/>
+        </w:rPr>
+        <w:t>é</w:t>
+      </w:r>
+      <w:r>
+        <w:t xml:space="preserve"> oblohy, Prag, Verlag </w:t>
+      </w:r>
+      <w:r>
+        <w:rPr>
+          <w:rFonts w:cstheme="minorHAnsi"/>
+        </w:rPr>
+        <w:t>Ú</w:t>
+      </w:r>
+      <w:r>
+        <w:t>SGK, 1960</w:t>
+      </w:r>
+      <w:proofErr w:type="gramStart"/>
+      <w:r>
+        <w:t>,  ,</w:t>
+      </w:r>
+      <w:proofErr w:type="gramEnd"/>
+      <w:r>
+        <w:t xml:space="preserve"> K</w:t>
+      </w:r>
+      <w:r>
+        <w:rPr>
+          <w:rFonts w:cstheme="minorHAnsi"/>
+        </w:rPr>
+        <w:t>č</w:t>
+      </w:r>
+      <w:r>
         <w:t>s 10.00, Vesmir 40 94, in Tschech.</w:t>
       </w:r>
-    </w:p>
-    <w:p/>
-    <w:p>
-      <w:r>
-        <w:t>81 60.32(2).26 O. Kohl and G. Felsmann, Atla</w:t>
-      </w:r>
-      <w:r>
-        <w:t>s des gestirnten Himmels, Stuttg</w:t>
-      </w:r>
-      <w:r>
-        <w:t>art, Franckhsche Ver</w:t>
-      </w:r>
-      <w:r>
-        <w:t>lagshandlung, 1960, , DM 19.80, VdS Nachr. 9 133</w:t>
-      </w:r>
-    </w:p>
-    <w:p/>
-    <w:p>
-      <w:r>
-        <w:t xml:space="preserve">82 60.32(2).27 G. B. Lacchini, Atlante celeste spettroscopico e galattico Nr. XLI Zu beziehen durch den Verf., Faenza (Ravenna), Via Cicognani 10, , </w:t>
+      <w:r>
+        <w:t>;</w:t>
+      </w:r>
+    </w:p>
+    <w:p/>
+    <w:p>
+      <w:r>
+        <w:t>84 60.32(2).</w:t>
+      </w:r>
+      <w:r>
+        <w:t>31 E. O. Tancock ed., Philips’ Chart of the Stars</w:t>
+      </w:r>
+      <w:proofErr w:type="gramStart"/>
+      <w:r>
+        <w:t>, ,</w:t>
+      </w:r>
+      <w:proofErr w:type="gramEnd"/>
+      <w:r>
+        <w:t xml:space="preserve"> , , , , J RAS Canada 54 256, reference AJB 58.91.54</w:t>
+      </w:r>
+    </w:p>
+    <w:p/>
+    <w:p>
+      <w:r>
+        <w:t>85 60.32(2).32 K. Schaifers ed., Schurig/G</w:t>
+      </w:r>
+      <w:r>
+        <w:rPr>
+          <w:rFonts w:cstheme="minorHAnsi"/>
+        </w:rPr>
+        <w:t>ö</w:t>
+      </w:r>
+      <w:r>
+        <w:t xml:space="preserve">tz Himmelsatlas, Mannheim, Bibliographisches </w:t>
+      </w:r>
+      <w:r>
+        <w:t>Institut, 1960, 4</w:t>
+      </w:r>
+      <w:r>
+        <w:t xml:space="preserve"> </w:t>
+      </w:r>
+      <w:r>
+        <w:t xml:space="preserve">pp and 9 star tables, DM 9.80, Mitt. </w:t>
+      </w:r>
+      <w:proofErr w:type="gramStart"/>
+      <w:r>
+        <w:t>Planetenbeobachter 14 15 and Phys.</w:t>
+      </w:r>
+      <w:r>
+        <w:t xml:space="preserve"> Bl</w:t>
+      </w:r>
+      <w:r>
+        <w:rPr>
+          <w:rFonts w:cstheme="minorHAnsi"/>
+        </w:rPr>
+        <w:t>ä</w:t>
+      </w:r>
+      <w:r>
+        <w:t>tter 17 433 and Sterne 37 132 and Sternenbote 4 100 and VdS Nachr.</w:t>
+      </w:r>
+      <w:proofErr w:type="gramEnd"/>
+      <w:r>
+        <w:t xml:space="preserve"> 10 18, 8</w:t>
+      </w:r>
+      <w:r>
+        <w:rPr>
+          <w:vertAlign w:val="superscript"/>
+        </w:rPr>
+        <w:t>th</w:t>
+      </w:r>
+      <w:r>
+        <w:t xml:space="preserve"> edition;</w:t>
+      </w:r>
+    </w:p>
+    <w:p/>
+    <w:p>
+      <w:r>
+        <w:t>86 60.32(2).</w:t>
+      </w:r>
+      <w:proofErr w:type="gramStart"/>
+      <w:r>
+        <w:t>33 ,</w:t>
+      </w:r>
+      <w:proofErr w:type="gramEnd"/>
+      <w:r>
+        <w:t xml:space="preserve"> Nachtleuchtende Sternkarte f</w:t>
+      </w:r>
+      <w:r>
+        <w:rPr>
+          <w:rFonts w:cstheme="minorHAnsi"/>
+        </w:rPr>
+        <w:t>ü</w:t>
+      </w:r>
+      <w:r>
+        <w:t xml:space="preserve">r jedermann, Stuttgart, Franckhsche Verlagshandlung, 1959, </w:t>
       </w:r>
       <w:r>
         <w:t xml:space="preserve">, </w:t>
       </w:r>
       <w:r>
-        <w:t>L 4300 and L 4500, Coelum 28 121</w:t>
-      </w:r>
-    </w:p>
-    <w:p/>
-    <w:p>
-      <w:r>
-        <w:t>83 60.32(2).28 A. R</w:t>
+        <w:t>DM 4.80, VdS Nachr. 9 55</w:t>
+      </w:r>
+    </w:p>
+    <w:p/>
+    <w:p>
+      <w:r>
+        <w:t>87 60.35.01</w:t>
+      </w:r>
+      <w:r>
+        <w:t xml:space="preserve"> P. Ahnert, Astronomisch-chronologische Tafeln f</w:t>
       </w:r>
       <w:r>
         <w:rPr>
@@ -2208,69 +2699,129 @@
         <w:t>ü</w:t>
       </w:r>
       <w:r>
-        <w:t>kl, Mapa severn</w:t>
-      </w:r>
-      <w:r>
-        <w:rPr>
-          <w:rFonts w:cstheme="minorHAnsi"/>
-        </w:rPr>
-        <w:t>í</w:t>
-      </w:r>
-      <w:r>
-        <w:t xml:space="preserve"> hv</w:t>
-      </w:r>
-      <w:r>
-        <w:rPr>
-          <w:rFonts w:cstheme="minorHAnsi"/>
-        </w:rPr>
-        <w:t>ě</w:t>
-      </w:r>
-      <w:r>
-        <w:t>zdn</w:t>
-      </w:r>
-      <w:r>
-        <w:rPr>
-          <w:rFonts w:cstheme="minorHAnsi"/>
-        </w:rPr>
-        <w:t>é</w:t>
-      </w:r>
-      <w:r>
-        <w:t xml:space="preserve"> oblohy, Prag, Verlag </w:t>
-      </w:r>
-      <w:r>
-        <w:rPr>
-          <w:rFonts w:cstheme="minorHAnsi"/>
-        </w:rPr>
-        <w:t>Ú</w:t>
-      </w:r>
-      <w:r>
-        <w:t>SGK, 1960</w:t>
-      </w:r>
-      <w:proofErr w:type="gramStart"/>
-      <w:r>
-        <w:t>,  ,</w:t>
-      </w:r>
-      <w:proofErr w:type="gramEnd"/>
-      <w:r>
-        <w:t xml:space="preserve"> K</w:t>
-      </w:r>
-      <w:r>
-        <w:rPr>
-          <w:rFonts w:cstheme="minorHAnsi"/>
-        </w:rPr>
-        <w:t>č</w:t>
-      </w:r>
-      <w:r>
-        <w:t>s 10.00, Vesmir 40 94, in Tschech.</w:t>
-      </w:r>
-    </w:p>
-    <w:p/>
-    <w:p>
-      <w:r>
-        <w:t>84 60.32(2).</w:t>
-      </w:r>
-      <w:r>
-        <w:t>31 E. O. Tancock ed., Philips’ Chart of the Stars</w:t>
+        <w:t>r Sonne comma Mond und Planeten, Leipzig, Johann Ambrosius Barth, 1960, 42 pp, DM 10.20, Gaz astr 42 14 and JBAA 71 38 and RH 41 158 and Sky Tel. 19 501 and Sterne 37 131 and Sternenbote 3 61 and VdS Nachr. 9 133</w:t>
+      </w:r>
+    </w:p>
+    <w:p/>
+    <w:p>
+      <w:r>
+        <w:t>88 60.36.02 A. Berroth and W. Hofmann, Kosmische Geod</w:t>
+      </w:r>
+      <w:r>
+        <w:rPr>
+          <w:rFonts w:cstheme="minorHAnsi"/>
+        </w:rPr>
+        <w:t>ä</w:t>
+      </w:r>
+      <w:r>
+        <w:t xml:space="preserve">sie, </w:t>
+      </w:r>
+      <w:r>
+        <w:t>Karlsruhe,</w:t>
+      </w:r>
+      <w:r>
+        <w:t xml:space="preserve"> G. Braun, 1960, 16+356 pp, DM 70, </w:t>
+      </w:r>
+      <w:r>
+        <w:rPr>
+          <w:rFonts w:cstheme="minorHAnsi"/>
+        </w:rPr>
+        <w:t>Ö</w:t>
+      </w:r>
+      <w:r>
+        <w:t>sterreich. Z.  Vermessugnswesen 49 58 and Phys. Bl</w:t>
+      </w:r>
+      <w:r>
+        <w:rPr>
+          <w:rFonts w:cstheme="minorHAnsi"/>
+        </w:rPr>
+        <w:t>ä</w:t>
+      </w:r>
+      <w:r>
+        <w:t>tter 17 337 and VdS Nachr. 10 47</w:t>
+      </w:r>
+    </w:p>
+    <w:p/>
+    <w:p>
+      <w:proofErr w:type="gramStart"/>
+      <w:r>
+        <w:t>89 60.36.32 F. M</w:t>
+      </w:r>
+      <w:r>
+        <w:rPr>
+          <w:rFonts w:cstheme="minorHAnsi"/>
+        </w:rPr>
+        <w:t>ü</w:t>
+      </w:r>
+      <w:r>
+        <w:t>hlig, Grundlagen und Beobachtungs-Verfahren</w:t>
+      </w:r>
+      <w:r>
+        <w:t xml:space="preserve"> der astrono</w:t>
+      </w:r>
+      <w:r>
+        <w:t>misch-geod</w:t>
+      </w:r>
+      <w:r>
+        <w:rPr>
+          <w:rFonts w:cstheme="minorHAnsi"/>
+        </w:rPr>
+        <w:t>ä</w:t>
+      </w:r>
+      <w:r>
+        <w:t>tischen Ortsbestim</w:t>
+      </w:r>
+      <w:r>
+        <w:t>mung, Berlin, Herbert Wichmann V</w:t>
+      </w:r>
+      <w:r>
+        <w:t>erlag, 1960, 131 pp, DM 26.00, J. Inst. Navigation 13 478 and Math.</w:t>
+      </w:r>
+      <w:proofErr w:type="gramEnd"/>
+      <w:r>
+        <w:t xml:space="preserve"> </w:t>
+      </w:r>
+      <w:proofErr w:type="gramStart"/>
+      <w:r>
+        <w:t xml:space="preserve">Rev. 22 413 and </w:t>
+      </w:r>
+      <w:r>
+        <w:rPr>
+          <w:rFonts w:cstheme="minorHAnsi"/>
+        </w:rPr>
+        <w:t>Ö</w:t>
+      </w:r>
+      <w:r>
+        <w:t>sterreich.</w:t>
+      </w:r>
+      <w:proofErr w:type="gramEnd"/>
+      <w:r>
+        <w:t xml:space="preserve"> Z.  Vermessugnswesen 49 60 and PAT 42 78 and Sterene 37 133</w:t>
+      </w:r>
+    </w:p>
+    <w:p/>
+    <w:p>
+      <w:proofErr w:type="gramStart"/>
+      <w:r>
+        <w:t>90 60.36.39 A. A. Ratschkow, Praktische nautische Astronomie, Leningrad, Staatl</w:t>
+      </w:r>
+      <w:r>
+        <w:t>.</w:t>
+      </w:r>
+      <w:proofErr w:type="gramEnd"/>
+      <w:r>
+        <w:t xml:space="preserve"> </w:t>
+      </w:r>
+      <w:proofErr w:type="gramStart"/>
+      <w:r>
+        <w:t xml:space="preserve">Schiffsindustrieverlag, 1960, </w:t>
+      </w:r>
+      <w:r>
+        <w:t>126 pp, 4R.</w:t>
+      </w:r>
+      <w:proofErr w:type="gramEnd"/>
+      <w:r>
+        <w:t xml:space="preserve"> 50 Kop.</w:t>
       </w:r>
       <w:proofErr w:type="gramStart"/>
       <w:r>
@@ -2278,234 +2829,10 @@
       </w:r>
       <w:proofErr w:type="gramEnd"/>
       <w:r>
-        <w:t xml:space="preserve"> , , , , J RAS Canada 54 256, reference AJB 58.91.54</w:t>
-      </w:r>
-    </w:p>
-    <w:p/>
-    <w:p>
-      <w:r>
-        <w:t>85 60.32(2).32 K. Schaifers ed., Schurig/G</w:t>
-      </w:r>
-      <w:r>
-        <w:rPr>
-          <w:rFonts w:cstheme="minorHAnsi"/>
-        </w:rPr>
-        <w:t>ö</w:t>
-      </w:r>
-      <w:r>
-        <w:t xml:space="preserve">tz Himmelsatlas, Mannheim, Bibliographisches </w:t>
-      </w:r>
-      <w:r>
-        <w:t>Institut, 1960, 4</w:t>
-      </w:r>
-      <w:r>
-        <w:t xml:space="preserve"> </w:t>
-      </w:r>
-      <w:r>
-        <w:t xml:space="preserve">pp and 9 star tables, DM 9.80, Mitt. </w:t>
-      </w:r>
-      <w:proofErr w:type="gramStart"/>
-      <w:r>
-        <w:t>Planetenbeobachter 14 15 and Phys.</w:t>
-      </w:r>
-      <w:r>
-        <w:t xml:space="preserve"> Bl</w:t>
-      </w:r>
-      <w:r>
-        <w:rPr>
-          <w:rFonts w:cstheme="minorHAnsi"/>
-        </w:rPr>
-        <w:t>ä</w:t>
-      </w:r>
-      <w:r>
-        <w:t>tter 17 433 and Sterne 37 132 and Sternenbote 4 100 and VdS Nachr.</w:t>
-      </w:r>
-      <w:proofErr w:type="gramEnd"/>
-      <w:r>
-        <w:t xml:space="preserve"> </w:t>
-      </w:r>
-      <w:proofErr w:type="gramStart"/>
-      <w:r>
-        <w:t>10 18, 8</w:t>
-      </w:r>
-      <w:r>
-        <w:rPr>
-          <w:vertAlign w:val="superscript"/>
-        </w:rPr>
-        <w:t>th</w:t>
-      </w:r>
-      <w:r>
-        <w:t xml:space="preserve"> edition.</w:t>
-      </w:r>
-      <w:proofErr w:type="gramEnd"/>
-    </w:p>
-    <w:p/>
-    <w:p>
-      <w:r>
-        <w:t>86 60.32(2).</w:t>
-      </w:r>
-      <w:proofErr w:type="gramStart"/>
-      <w:r>
-        <w:t>33 ,</w:t>
-      </w:r>
-      <w:proofErr w:type="gramEnd"/>
-      <w:r>
-        <w:t xml:space="preserve"> Nachtleuchtende Sternkarte f</w:t>
-      </w:r>
-      <w:r>
-        <w:rPr>
-          <w:rFonts w:cstheme="minorHAnsi"/>
-        </w:rPr>
-        <w:t>ü</w:t>
-      </w:r>
-      <w:r>
-        <w:t xml:space="preserve">r jedermann, Stuttgart, Franckhsche Verlagshandlung, 1959, </w:t>
-      </w:r>
-      <w:r>
-        <w:t xml:space="preserve">, </w:t>
-      </w:r>
-      <w:r>
-        <w:t>DM 4.80, VdS Nachr. 9 55</w:t>
-      </w:r>
-    </w:p>
-    <w:p/>
-    <w:p>
-      <w:r>
-        <w:t>87 60.35.01</w:t>
-      </w:r>
-      <w:r>
-        <w:t xml:space="preserve"> P. Ahnert, Astronomisch-chronologische Tafeln f</w:t>
-      </w:r>
-      <w:r>
-        <w:rPr>
-          <w:rFonts w:cstheme="minorHAnsi"/>
-        </w:rPr>
-        <w:t>ü</w:t>
-      </w:r>
-      <w:r>
-        <w:t>r Sonne comma Mond und Planeten, Leipzig, Johann Ambrosius Barth, 1960, 42 pp, DM 10.20, Gaz astr 42 14 and JBAA 71 38 and RH 41 158 and Sky Tel. 19 501 and Sterne 37 131 and Sternenbote 3 61 and VdS Nachr. 9 133</w:t>
-      </w:r>
-    </w:p>
-    <w:p/>
-    <w:p>
-      <w:r>
-        <w:t>88 60.36.02 A. Berroth and W. Hofmann, Kosmische Geod</w:t>
-      </w:r>
-      <w:r>
-        <w:rPr>
-          <w:rFonts w:cstheme="minorHAnsi"/>
-        </w:rPr>
-        <w:t>ä</w:t>
-      </w:r>
-      <w:r>
-        <w:t xml:space="preserve">sie, </w:t>
-      </w:r>
-      <w:r>
-        <w:t>Karlsruhe,</w:t>
-      </w:r>
-      <w:r>
-        <w:t xml:space="preserve"> G. Braun, 1960, 16+356 pp, DM 70, </w:t>
-      </w:r>
-      <w:r>
-        <w:rPr>
-          <w:rFonts w:cstheme="minorHAnsi"/>
-        </w:rPr>
-        <w:t>Ö</w:t>
-      </w:r>
-      <w:r>
-        <w:t>sterreich. Z.  Vermessugnswesen 49 58 and Phys. Bl</w:t>
-      </w:r>
-      <w:r>
-        <w:rPr>
-          <w:rFonts w:cstheme="minorHAnsi"/>
-        </w:rPr>
-        <w:t>ä</w:t>
-      </w:r>
-      <w:r>
-        <w:t>tter 17 337 and VdS Nachr. 10 47</w:t>
-      </w:r>
-    </w:p>
-    <w:p/>
-    <w:p>
-      <w:proofErr w:type="gramStart"/>
-      <w:r>
-        <w:t>89 60.36.32 F. M</w:t>
-      </w:r>
-      <w:r>
-        <w:rPr>
-          <w:rFonts w:cstheme="minorHAnsi"/>
-        </w:rPr>
-        <w:t>ü</w:t>
-      </w:r>
-      <w:r>
-        <w:t>hlig, Grundlagen und Beobachtungs-Verfahren</w:t>
-      </w:r>
-      <w:r>
-        <w:t xml:space="preserve"> der astrono</w:t>
-      </w:r>
-      <w:r>
-        <w:t>misch-geod</w:t>
-      </w:r>
-      <w:r>
-        <w:rPr>
-          <w:rFonts w:cstheme="minorHAnsi"/>
-        </w:rPr>
-        <w:t>ä</w:t>
-      </w:r>
-      <w:r>
-        <w:t>tischen Ortsbestim</w:t>
-      </w:r>
-      <w:r>
-        <w:t>mung, Berlin, Herbert Wichmann V</w:t>
-      </w:r>
-      <w:r>
-        <w:t>erlag, 1960, 131 pp, DM 26.00, J. Inst. Navigation 13 478 and Math.</w:t>
-      </w:r>
-      <w:proofErr w:type="gramEnd"/>
-      <w:r>
-        <w:t xml:space="preserve"> </w:t>
-      </w:r>
-      <w:proofErr w:type="gramStart"/>
-      <w:r>
-        <w:t xml:space="preserve">Rev. 22 413 and </w:t>
-      </w:r>
-      <w:r>
-        <w:rPr>
-          <w:rFonts w:cstheme="minorHAnsi"/>
-        </w:rPr>
-        <w:t>Ö</w:t>
-      </w:r>
-      <w:r>
-        <w:t>sterreich.</w:t>
-      </w:r>
-      <w:proofErr w:type="gramEnd"/>
-      <w:r>
-        <w:t xml:space="preserve"> Z.  Vermessugnswesen 49 60 and PAT 42 78 and Sterene 37 133</w:t>
-      </w:r>
-    </w:p>
-    <w:p/>
-    <w:p>
-      <w:proofErr w:type="gramStart"/>
-      <w:r>
-        <w:t>90 60.36.39 A. A. Ratschkow, Praktische nautische Astronomie, Leningrad, Staatl</w:t>
-      </w:r>
-      <w:r>
-        <w:t>.</w:t>
-      </w:r>
-      <w:proofErr w:type="gramEnd"/>
-      <w:r>
-        <w:t xml:space="preserve"> </w:t>
-      </w:r>
-      <w:proofErr w:type="gramStart"/>
-      <w:r>
-        <w:t xml:space="preserve">Schiffsindustrieverlag, 1960, </w:t>
-      </w:r>
-      <w:r>
-        <w:t>126 pp, 4R.</w:t>
-      </w:r>
-      <w:proofErr w:type="gramEnd"/>
-      <w:r>
-        <w:t xml:space="preserve"> 50 Kop., , in Russian</w:t>
+        <w:t xml:space="preserve"> in Russian</w:t>
+      </w:r>
+      <w:r>
+        <w:t>;</w:t>
       </w:r>
     </w:p>
     <w:p/>
@@ -2551,7 +2878,16 @@
         <w:t>ä</w:t>
       </w:r>
       <w:r>
-        <w:t>tter 16 602 and Publ ASP 72 431 and Sterne 37 133 and ZfA 51 148, reprint of the 1931 edition</w:t>
+        <w:t>tter 16 602 and Publ ASP 72 431 and Sterne 37 13</w:t>
+      </w:r>
+      <w:r>
+        <w:t>3 and ZfA 51 148, reprint of</w:t>
+      </w:r>
+      <w:r>
+        <w:t xml:space="preserve"> </w:t>
+      </w:r>
+      <w:r>
+        <w:t>1931;</w:t>
       </w:r>
     </w:p>
     <w:p/>
@@ -2603,13 +2939,25 @@
         <w:t>25 pp, Kr. 16:</w:t>
       </w:r>
       <w:r>
-        <w:t>75, , translation into Swedish of AJB 59.21.25</w:t>
-      </w:r>
-    </w:p>
-    <w:p/>
-    <w:p>
-      <w:r>
-        <w:t>96 60.22.13 R. Brandt, Das Fernrohr des Sternfreundes</w:t>
+        <w:t>75, , translated</w:t>
+      </w:r>
+      <w:r>
+        <w:t xml:space="preserve"> into Swedish</w:t>
+      </w:r>
+      <w:r>
+        <w:t>; reprint</w:t>
+      </w:r>
+      <w:r>
+        <w:t xml:space="preserve"> of AJB 59.21.25</w:t>
+      </w:r>
+    </w:p>
+    <w:p/>
+    <w:p>
+      <w:r>
+        <w:t>96 60.22.13 R. Brandt, Das Fernrohr des Sternfreund</w:t>
+      </w:r>
+      <w:r>
+        <w:t>es</w:t>
       </w:r>
       <w:proofErr w:type="gramStart"/>
       <w:r>
@@ -2617,7 +2965,10 @@
       </w:r>
       <w:proofErr w:type="gramEnd"/>
       <w:r>
-        <w:t xml:space="preserve"> , , , , NAT 1960 154, refrerence AJB 58.21.06</w:t>
+        <w:t xml:space="preserve"> , , , , NAT 1960 154, ref</w:t>
+      </w:r>
+      <w:r>
+        <w:t>erence AJB 58.21.06</w:t>
       </w:r>
     </w:p>
     <w:p/>
@@ -2743,6 +3094,9 @@
       <w:r>
         <w:t>, , translated from English</w:t>
       </w:r>
+      <w:r>
+        <w:t>;</w:t>
+      </w:r>
     </w:p>
     <w:p/>
     <w:p>
@@ -2922,7 +3276,13 @@
       </w:r>
       <w:proofErr w:type="gramEnd"/>
       <w:r>
-        <w:t xml:space="preserve"> , , , , Nature 189 867, refrence AJB 59.11.02</w:t>
+        <w:t xml:space="preserve"> , , , , Nature 189 867, ref</w:t>
+      </w:r>
+      <w:r>
+        <w:t>e</w:t>
+      </w:r>
+      <w:r>
+        <w:t>rence AJB 59.11.02</w:t>
       </w:r>
     </w:p>
     <w:p/>
@@ -2946,7 +3306,10 @@
         <w:t>ä</w:t>
       </w:r>
       <w:r>
-        <w:t xml:space="preserve">ndische Literatur, 1960, 304 pp, 19R. 45 </w:t>
+        <w:t>ndische Literatur, 1960, 304</w:t>
+      </w:r>
+      <w:r>
+        <w:t xml:space="preserve"> pp, 19R. 45 </w:t>
       </w:r>
       <w:proofErr w:type="gramStart"/>
       <w:r>
@@ -2954,10 +3317,25 @@
       </w:r>
       <w:proofErr w:type="gramEnd"/>
       <w:r>
-        <w:t xml:space="preserve"> in a Russian translation edited by D. J. Martynow</w:t>
-      </w:r>
-      <w:r>
-        <w:t xml:space="preserve"> of AJB 55.05.02</w:t>
+        <w:t xml:space="preserve"> translated into Russian;</w:t>
+      </w:r>
+      <w:r>
+        <w:t xml:space="preserve"> edited by D. J. Martynow</w:t>
+      </w:r>
+      <w:r>
+        <w:t>;</w:t>
+      </w:r>
+      <w:r>
+        <w:t xml:space="preserve"> </w:t>
+      </w:r>
+      <w:r>
+        <w:t xml:space="preserve">reprint </w:t>
+      </w:r>
+      <w:r>
+        <w:t>of AJB 55.05.02</w:t>
+      </w:r>
+      <w:r>
+        <w:t>;</w:t>
       </w:r>
     </w:p>
     <w:p/>
@@ -3014,6 +3392,9 @@
       <w:r>
         <w:t xml:space="preserve"> edition</w:t>
       </w:r>
+      <w:r>
+        <w:t>;</w:t>
+      </w:r>
     </w:p>
     <w:p/>
     <w:p>
@@ -3075,6 +3456,9 @@
       <w:r>
         <w:t xml:space="preserve"> in Russian</w:t>
       </w:r>
+      <w:r>
+        <w:t>;</w:t>
+      </w:r>
     </w:p>
     <w:p/>
     <w:p>
@@ -3119,6 +3503,9 @@
       <w:r>
         <w:t xml:space="preserve"> edition</w:t>
       </w:r>
+      <w:r>
+        <w:t>;</w:t>
+      </w:r>
     </w:p>
     <w:p/>
     <w:p>
@@ -3129,13 +3516,33 @@
     <w:p/>
     <w:p>
       <w:r>
-        <w:t>117 60.11.12 P. Coudere, The Wider Universe, London, Arrow Books Ltd., 1960, 128 pp, 10s 6d and $2.25, Nature 190 64 and Obs 81 32 and Sky Tel. 21 112, also published New York Harper &amp; Brothers</w:t>
+        <w:t xml:space="preserve">117 60.11.12 P. Coudere, </w:t>
+      </w:r>
+      <w:proofErr w:type="gramStart"/>
+      <w:r>
+        <w:t>The</w:t>
+      </w:r>
+      <w:proofErr w:type="gramEnd"/>
+      <w:r>
+        <w:t xml:space="preserve"> Wider Universe, London, Arrow Books Ltd., 1960, 128 pp, 10s 6d and $2.25, Nature 190 64 and Obs 81 32 and Sky Tel. 21 112, also published New York</w:t>
+      </w:r>
+      <w:r>
+        <w:t>:</w:t>
+      </w:r>
+      <w:r>
+        <w:t xml:space="preserve"> Harper &amp; Brothers</w:t>
+      </w:r>
+      <w:r>
+        <w:t>;</w:t>
       </w:r>
     </w:p>
     <w:p/>
     <w:p>
       <w:r>
         <w:t>118 60.11.13 E. M. Dolgich, &lt;&lt;Geschweift&gt;&gt; Sterne und Steine vom Himmel, Kemerowo, Buchverlag, 1960, 43 pp, 55 Kop., , in Russian</w:t>
+      </w:r>
+      <w:r>
+        <w:t>;</w:t>
       </w:r>
     </w:p>
     <w:p/>
@@ -3147,16 +3554,1056 @@
       <w:r>
         <w:t>.</w:t>
       </w:r>
+      <w:r>
+        <w:t>11.14 C. G. Dolmage, El Cielo</w:t>
+      </w:r>
+      <w:r>
+        <w:t>, Barcelona, Ediciones Ave, 1959</w:t>
+      </w:r>
+      <w:r>
+        <w:t>, 172 pp, , Urania Barcelona 45 125, , from the Enzyclop</w:t>
+      </w:r>
+      <w:r>
+        <w:rPr>
+          <w:rFonts w:cstheme="minorHAnsi"/>
+        </w:rPr>
+        <w:t>ä</w:t>
+      </w:r>
+      <w:r>
+        <w:t>die &lt;&lt;Historia N</w:t>
+      </w:r>
+      <w:r>
+        <w:t>atural del Creaci</w:t>
+      </w:r>
+      <w:r>
+        <w:rPr>
+          <w:rFonts w:cstheme="minorHAnsi"/>
+        </w:rPr>
+        <w:t>ó</w:t>
+      </w:r>
+      <w:r>
+        <w:t>n&gt;&gt;</w:t>
+      </w:r>
+    </w:p>
+    <w:p/>
+    <w:p>
+      <w:r>
+        <w:t>120 60.11.15 J. Gauzit, Images du ciel, Paris, Dunod, 1960, 66pp and 89 photos, 18.50 NF, BSAF 74 143 and La Nature 88 398 and Sky Tel. 20 228</w:t>
+      </w:r>
+    </w:p>
+    <w:p/>
+    <w:p>
+      <w:r>
+        <w:t>121 60</w:t>
+      </w:r>
+      <w:r>
+        <w:t>.</w:t>
+      </w:r>
+      <w:r>
+        <w:t>11.16 M. Hack, La radioastronomia all</w:t>
+      </w:r>
+      <w:r>
+        <w:t>a</w:t>
+      </w:r>
+      <w:r>
+        <w:t xml:space="preserve"> scoperta di </w:t>
+      </w:r>
+      <w:proofErr w:type="gramStart"/>
+      <w:r>
+        <w:t>un</w:t>
+      </w:r>
+      <w:proofErr w:type="gramEnd"/>
+      <w:r>
+        <w:t xml:space="preserve"> nuovo aspetto del’Universo, Bari, Laterza, 1960, 268 pp, L. 2000, Coelum 28 88</w:t>
+      </w:r>
+    </w:p>
+    <w:p/>
+    <w:p>
+      <w:proofErr w:type="gramStart"/>
+      <w:r>
+        <w:t>122 60.11.18 J. Hermann, Astronomie; Eine modern Sternkunde, G</w:t>
+      </w:r>
+      <w:r>
+        <w:rPr>
+          <w:rFonts w:cstheme="minorHAnsi"/>
+        </w:rPr>
+        <w:t>ü</w:t>
+      </w:r>
+      <w:r>
+        <w:t>tersloh, Bertelsmann Verlag, 1960, 400 pp, DM 11.80, Gaz astr 42 36 and Orion Schafthausen 6 70 and Sky Tel. 21 48 and Sky Tel. 22 158 and Sterne 37 45 and Sternebote 4 128 and VdS Nachr.</w:t>
+      </w:r>
+      <w:proofErr w:type="gramEnd"/>
+      <w:r>
+        <w:t xml:space="preserve"> </w:t>
+      </w:r>
+      <w:proofErr w:type="gramStart"/>
+      <w:r>
+        <w:t>9 121 and VdS Nachr.</w:t>
+      </w:r>
+      <w:proofErr w:type="gramEnd"/>
+      <w:r>
+        <w:t xml:space="preserve"> 10 73</w:t>
+      </w:r>
+      <w:r>
+        <w:t>, 2</w:t>
+      </w:r>
+      <w:r>
+        <w:rPr>
+          <w:vertAlign w:val="superscript"/>
+        </w:rPr>
+        <w:t>nd</w:t>
+      </w:r>
+      <w:r>
+        <w:t xml:space="preserve"> edition</w:t>
+      </w:r>
+      <w:r>
+        <w:t>;</w:t>
+      </w:r>
+    </w:p>
+    <w:p/>
+    <w:p>
+      <w:r>
+        <w:t>123 60.11.19 G. Horn-d’Arturo and P. Tempesti, Piccola Enciclopdeia astronomica, Bologna, Tifografia Compositori, 1960, 8+365 pp, L. 4000, Coelum 28 122 and Mem SA It (NS) 31 526 and Orion Schafthausen 6 69</w:t>
+      </w:r>
+    </w:p>
+    <w:p/>
+    <w:p>
+      <w:proofErr w:type="gramStart"/>
+      <w:r>
+        <w:t>124 60.11.20 S. H. Jar-Muchamedow, W</w:t>
+      </w:r>
+      <w:r>
+        <w:rPr>
+          <w:rFonts w:cstheme="minorHAnsi"/>
+        </w:rPr>
+        <w:t>ö</w:t>
+      </w:r>
+      <w:r>
+        <w:t>rterbuch astronomischer Fachausdr</w:t>
+      </w:r>
+      <w:r>
+        <w:rPr>
+          <w:rFonts w:cstheme="minorHAnsi"/>
+        </w:rPr>
+        <w:t>ü</w:t>
+      </w:r>
+      <w:r>
+        <w:t>cke (russisch-kirgisisch), Frunse, Terminologische Kommision Akad.</w:t>
+      </w:r>
+      <w:proofErr w:type="gramEnd"/>
+      <w:r>
+        <w:t xml:space="preserve"> </w:t>
+      </w:r>
+      <w:proofErr w:type="gramStart"/>
+      <w:r>
+        <w:t>Wiss.</w:t>
+      </w:r>
+      <w:proofErr w:type="gramEnd"/>
+      <w:r>
+        <w:t xml:space="preserve"> </w:t>
+      </w:r>
+      <w:proofErr w:type="gramStart"/>
+      <w:r>
+        <w:t>Kirgis.</w:t>
+      </w:r>
+      <w:proofErr w:type="gramEnd"/>
+      <w:r>
+        <w:t xml:space="preserve"> </w:t>
+      </w:r>
+      <w:proofErr w:type="gramStart"/>
+      <w:r>
+        <w:t>SSR, 1960, 61 pp, 65 Kop.</w:t>
+      </w:r>
+      <w:proofErr w:type="gramEnd"/>
+    </w:p>
+    <w:p/>
+    <w:p>
+      <w:r>
+        <w:t>125 60.11.21 J. Jean, The Universe Around Us, New York-London, Cambridge University Press, 1960, 297 pp, $1.95, Sky Tel. 20 298, reprint of AJB  45.08.28</w:t>
+      </w:r>
+      <w:r>
+        <w:t>;</w:t>
+      </w:r>
+    </w:p>
+    <w:p/>
+    <w:p>
+      <w:r>
+        <w:t>126 60.11.22 M. Karpowic</w:t>
+      </w:r>
+      <w:r>
+        <w:t>z and K. Rudnicke, Zadania z astronomii og</w:t>
+      </w:r>
+      <w:r>
+        <w:rPr>
+          <w:rFonts w:cstheme="minorHAnsi"/>
+        </w:rPr>
+        <w:t>ó</w:t>
+      </w:r>
+      <w:r>
+        <w:t>lnej, Warsawa</w:t>
+      </w:r>
+      <w:r>
+        <w:t>, Pa</w:t>
+      </w:r>
+      <w:r>
+        <w:rPr>
+          <w:rFonts w:cstheme="minorHAnsi"/>
+        </w:rPr>
+        <w:t>ń</w:t>
+      </w:r>
+      <w:r>
+        <w:t>stwowe Wydawnictwo Naukowe, 1960</w:t>
+      </w:r>
+      <w:proofErr w:type="gramStart"/>
+      <w:r>
+        <w:t>, ,</w:t>
+      </w:r>
+      <w:proofErr w:type="gramEnd"/>
+      <w:r>
+        <w:t xml:space="preserve"> , Postepy Astr. 9 55 and Urania Krak</w:t>
+      </w:r>
+      <w:r>
+        <w:rPr>
+          <w:rFonts w:cstheme="minorHAnsi"/>
+        </w:rPr>
+        <w:t>ó</w:t>
+      </w:r>
+      <w:r>
+        <w:t>w 31 311</w:t>
+      </w:r>
+    </w:p>
+    <w:p/>
+    <w:p>
+      <w:r>
+        <w:t>127 60.11.23 H. C. King, Astronomy, New York, Franklin Watts Inc., 1960, 256 pp, $4.95, Sky Tel. 21 111 and Sky Tel. 21 228 and Sky Tel. 21 231</w:t>
+      </w:r>
+    </w:p>
+    <w:p/>
+    <w:p>
+      <w:pPr>
+        <w:rPr>
+          <w:rFonts w:cstheme="minorHAnsi"/>
+        </w:rPr>
+      </w:pPr>
+      <w:r>
+        <w:t>128 60.11.24 M. Kopeck</w:t>
+      </w:r>
+      <w:r>
+        <w:rPr>
+          <w:rFonts w:cstheme="minorHAnsi"/>
+        </w:rPr>
+        <w:t>ý</w:t>
+      </w:r>
+      <w:r>
+        <w:t xml:space="preserve"> and V. Letfus and B. Valn</w:t>
+      </w:r>
+      <w:r>
+        <w:rPr>
+          <w:rFonts w:cstheme="minorHAnsi"/>
+        </w:rPr>
+        <w:t>íček, Co víme o vesmíru, Prag, Verlag Lidová demokracie, 1960, 139pp</w:t>
+      </w:r>
+      <w:proofErr w:type="gramStart"/>
+      <w:r>
+        <w:rPr>
+          <w:rFonts w:cstheme="minorHAnsi"/>
+        </w:rPr>
+        <w:t>, ,</w:t>
+      </w:r>
+      <w:proofErr w:type="gramEnd"/>
+      <w:r>
+        <w:rPr>
+          <w:rFonts w:cstheme="minorHAnsi"/>
+        </w:rPr>
+        <w:t xml:space="preserve"> , in Tschech.</w:t>
+      </w:r>
+      <w:r>
+        <w:rPr>
+          <w:rFonts w:cstheme="minorHAnsi"/>
+        </w:rPr>
+        <w:t>;</w:t>
+      </w:r>
+    </w:p>
+    <w:p>
+      <w:pPr>
+        <w:rPr>
+          <w:rFonts w:cstheme="minorHAnsi"/>
+        </w:rPr>
+      </w:pPr>
+    </w:p>
+    <w:p>
+      <w:pPr>
+        <w:rPr>
+          <w:rFonts w:cstheme="minorHAnsi"/>
+        </w:rPr>
+      </w:pPr>
+      <w:r>
+        <w:rPr>
+          <w:rFonts w:cstheme="minorHAnsi"/>
+        </w:rPr>
+        <w:t>129 60.11.25</w:t>
+      </w:r>
+      <w:r>
+        <w:rPr>
+          <w:rFonts w:cstheme="minorHAnsi"/>
+        </w:rPr>
+        <w:t xml:space="preserve"> </w:t>
+      </w:r>
+      <w:r>
+        <w:rPr>
+          <w:rFonts w:cstheme="minorHAnsi"/>
+        </w:rPr>
+        <w:t>A. C. B. Lovell, U</w:t>
+      </w:r>
+      <w:r>
+        <w:rPr>
+          <w:rFonts w:cstheme="minorHAnsi"/>
+        </w:rPr>
+        <w:t xml:space="preserve">niversums uppkomst, Stockholm, Natur och Kultur, 1960, 109 </w:t>
+      </w:r>
+      <w:r>
+        <w:rPr>
+          <w:rFonts w:cstheme="minorHAnsi"/>
+        </w:rPr>
+        <w:t xml:space="preserve">pp, 7:50 and 11:00, </w:t>
+      </w:r>
+      <w:r>
+        <w:rPr>
+          <w:rFonts w:cstheme="minorHAnsi"/>
+        </w:rPr>
+        <w:t xml:space="preserve">PAT 42 77, translated </w:t>
+      </w:r>
+      <w:r>
+        <w:rPr>
+          <w:rFonts w:cstheme="minorHAnsi"/>
+        </w:rPr>
+        <w:t xml:space="preserve">into Danish </w:t>
+      </w:r>
+      <w:r>
+        <w:rPr>
+          <w:rFonts w:cstheme="minorHAnsi"/>
+        </w:rPr>
+        <w:t>by L. Edberg</w:t>
+      </w:r>
+      <w:r>
+        <w:rPr>
+          <w:rFonts w:cstheme="minorHAnsi"/>
+        </w:rPr>
+        <w:t>; reprint</w:t>
+      </w:r>
+      <w:r>
+        <w:rPr>
+          <w:rFonts w:cstheme="minorHAnsi"/>
+        </w:rPr>
+        <w:t xml:space="preserve"> of AJB 59.11.28</w:t>
+      </w:r>
+      <w:r>
+        <w:rPr>
+          <w:rFonts w:cstheme="minorHAnsi"/>
+        </w:rPr>
+        <w:t>;</w:t>
+      </w:r>
+    </w:p>
+    <w:p>
+      <w:pPr>
+        <w:rPr>
+          <w:rFonts w:cstheme="minorHAnsi"/>
+        </w:rPr>
+      </w:pPr>
+    </w:p>
+    <w:p>
+      <w:r>
+        <w:t>130 60.11.26 F. A. Lugo, El Hombre ante el Universo, Barcelona, Editorial Exclusivas Ferma, 1960, 545 pp, 160 Pts., BSAF 75 276 and Sky Tel. 21 111 and Strolling Astr. 14 154 and Urania Barcelona 45 127</w:t>
+      </w:r>
+    </w:p>
+    <w:p/>
+    <w:p>
+      <w:r>
+        <w:t>131 60.11.27 T. Maloney, The Sky is our Window</w:t>
+      </w:r>
+      <w:proofErr w:type="gramStart"/>
+      <w:r>
+        <w:t>, ,</w:t>
+      </w:r>
+      <w:proofErr w:type="gramEnd"/>
+      <w:r>
+        <w:t xml:space="preserve"> Sterling, 1960, 128 pp, $3.95, Sky Tel. 19 372</w:t>
+      </w:r>
+    </w:p>
+    <w:p/>
+    <w:p>
+      <w:proofErr w:type="gramStart"/>
+      <w:r>
+        <w:t>132 60.11.28 D. J. Martynow, Lehrbuch der praktischen Astrophysik, Moskau, Phys.-Math.</w:t>
+      </w:r>
+      <w:proofErr w:type="gramEnd"/>
+      <w:r>
+        <w:t xml:space="preserve"> </w:t>
+      </w:r>
+      <w:proofErr w:type="gramStart"/>
+      <w:r>
+        <w:t>S</w:t>
+      </w:r>
+      <w:r>
+        <w:t>taatsverlag, 1960, 508 pp, 11R.</w:t>
+      </w:r>
+      <w:proofErr w:type="gramEnd"/>
+      <w:r>
+        <w:t xml:space="preserve"> 50 Kop.</w:t>
+      </w:r>
+      <w:proofErr w:type="gramStart"/>
+      <w:r>
+        <w:t>, ,</w:t>
+      </w:r>
+      <w:proofErr w:type="gramEnd"/>
+      <w:r>
+        <w:t xml:space="preserve"> in Russian</w:t>
+      </w:r>
+      <w:r>
+        <w:t>;</w:t>
+      </w:r>
+    </w:p>
+    <w:p/>
+    <w:p>
+      <w:r>
+        <w:t>133 60.11.29 R. N. Mayall and M. W. Mayall, A Beginner’s Guide to the Skies, New York, G. P. Putnam’s Sons, 1960, 184 pp, $2.50, J RAS Canada 54 298 and Sky Tel. 20 43 and Sky Tel. 20 223 and Strolling Astr. 15 103</w:t>
+      </w:r>
+    </w:p>
+    <w:p/>
+    <w:p>
+      <w:r>
+        <w:t>134 60.11.30 T. G. Mehlin, Astronomy</w:t>
+      </w:r>
+      <w:proofErr w:type="gramStart"/>
+      <w:r>
+        <w:t>, ,</w:t>
+      </w:r>
+      <w:proofErr w:type="gramEnd"/>
+      <w:r>
+        <w:t xml:space="preserve"> , , , , Phys. Bl</w:t>
+      </w:r>
+      <w:r>
+        <w:rPr>
+          <w:rFonts w:cstheme="minorHAnsi"/>
+        </w:rPr>
+        <w:t>ä</w:t>
+      </w:r>
+      <w:r>
+        <w:t>tter</w:t>
+      </w:r>
+      <w:r>
+        <w:t xml:space="preserve"> 16 345, reference AJB 59.11.30</w:t>
+      </w:r>
+    </w:p>
+    <w:p/>
+    <w:p>
+      <w:proofErr w:type="gramStart"/>
+      <w:r>
+        <w:t>135 60.11.31 P. Moore, A Guide to the Stars, London, Eyre and Spottiswoode, 1960, 222 pp, 31s 9d and $4.95, El Universo 14 210 and J. Astr.</w:t>
+      </w:r>
+      <w:proofErr w:type="gramEnd"/>
+      <w:r>
+        <w:t xml:space="preserve"> Soc. Victoria 13 101 and Sky Tel. 20 228 and Sky Tel. 21 232, also published New York</w:t>
+      </w:r>
+      <w:r>
+        <w:t>:</w:t>
+      </w:r>
+      <w:r>
+        <w:t xml:space="preserve"> W. W. Norton &amp; Co Inc.</w:t>
+      </w:r>
+      <w:r>
+        <w:t>;</w:t>
+      </w:r>
+    </w:p>
+    <w:p/>
+    <w:p>
+      <w:r>
+        <w:t>136 60.11.32 R. E. Moore, L’avventura della terra nel tempo, Milano, Martello, 1958, 396 pp</w:t>
+      </w:r>
+      <w:proofErr w:type="gramStart"/>
+      <w:r>
+        <w:t>, ,</w:t>
+      </w:r>
+      <w:proofErr w:type="gramEnd"/>
+      <w:r>
+        <w:t xml:space="preserve"> , translated by V. Vialli</w:t>
+      </w:r>
+      <w:r>
+        <w:t>;</w:t>
+      </w:r>
+    </w:p>
+    <w:p/>
+    <w:p>
+      <w:r>
+        <w:t xml:space="preserve">137 60.11.33 E. J. </w:t>
+      </w:r>
+      <w:r>
+        <w:rPr>
+          <w:rFonts w:cstheme="minorHAnsi"/>
+        </w:rPr>
+        <w:t>Ö</w:t>
+      </w:r>
+      <w:r>
+        <w:t>pik, The Oscillating Universe</w:t>
+      </w:r>
+      <w:proofErr w:type="gramStart"/>
+      <w:r>
+        <w:t>, ,</w:t>
+      </w:r>
+      <w:proofErr w:type="gramEnd"/>
+      <w:r>
+        <w:t xml:space="preserve"> Mentor Books, 1960, 144 pp, $0.50, Sky Tel. 19 501</w:t>
+      </w:r>
+    </w:p>
+    <w:p/>
+    <w:p>
+      <w:r>
+        <w:t>138 60.11.34 A. E. Osorio, Radioastronom</w:t>
+      </w:r>
+      <w:r>
+        <w:rPr>
+          <w:rFonts w:cstheme="minorHAnsi"/>
+        </w:rPr>
+        <w:t>í</w:t>
+      </w:r>
+      <w:r>
+        <w:t>a, Buenos Aires</w:t>
+      </w:r>
+      <w:proofErr w:type="gramStart"/>
+      <w:r>
+        <w:t>, ,</w:t>
+      </w:r>
+      <w:proofErr w:type="gramEnd"/>
+      <w:r>
+        <w:t xml:space="preserve"> 1960, 48 pp,</w:t>
+      </w:r>
+    </w:p>
+    <w:p/>
+    <w:p>
+      <w:proofErr w:type="gramStart"/>
+      <w:r>
+        <w:t>139 60.11.35 J.-C.</w:t>
+      </w:r>
+      <w:proofErr w:type="gramEnd"/>
+      <w:r>
+        <w:t xml:space="preserve"> Pecker and E. Schatzman, Astrophysique G</w:t>
+      </w:r>
+      <w:r>
+        <w:rPr>
+          <w:rFonts w:cstheme="minorHAnsi"/>
+        </w:rPr>
+        <w:t>é</w:t>
+      </w:r>
+      <w:r>
+        <w:t>n</w:t>
+      </w:r>
+      <w:r>
+        <w:rPr>
+          <w:rFonts w:cstheme="minorHAnsi"/>
+        </w:rPr>
+        <w:t>é</w:t>
+      </w:r>
+      <w:r>
+        <w:t>rale</w:t>
+      </w:r>
+      <w:proofErr w:type="gramStart"/>
+      <w:r>
+        <w:t>, ,</w:t>
+      </w:r>
+      <w:proofErr w:type="gramEnd"/>
+      <w:r>
+        <w:t xml:space="preserve"> , , , , Math. Rev. 21 1440 and Nature 188 348 and Publ ASP 72 427 and Urania Barceloa 45 126, reference AJB 59.11.39</w:t>
+      </w:r>
+    </w:p>
+    <w:p/>
+    <w:p>
+      <w:proofErr w:type="gramStart"/>
+      <w:r>
+        <w:t>140 60.11.36 J.-C.</w:t>
+      </w:r>
+      <w:proofErr w:type="gramEnd"/>
+      <w:r>
+        <w:t xml:space="preserve"> Pecker, Le ciel, Paris, Delpire, 1960, 112 pp, 20 NF, Ann d’Astrophys 23 678</w:t>
+      </w:r>
+    </w:p>
+    <w:p/>
+    <w:p>
+      <w:r>
+        <w:t>141 60.11.37 J. I. Perelman, Huvitav astronoomia, Tallinn, E. R. K., 1958, 208 pp, 5 R</w:t>
+      </w:r>
+      <w:proofErr w:type="gramStart"/>
+      <w:r>
+        <w:t>,.</w:t>
+      </w:r>
+      <w:proofErr w:type="gramEnd"/>
+      <w:r>
+        <w:t xml:space="preserve"> , in Estonian</w:t>
+      </w:r>
+      <w:r>
+        <w:t>;</w:t>
+      </w:r>
+    </w:p>
+    <w:p/>
+    <w:p>
+      <w:r>
+        <w:t>142 60.11.38 J. S. Pickering, 1001 Questions Answered about Astronomy, London, Lutterworth Press, 1960, 420 pp, 17s 6d, Spaceflight 3 144</w:t>
+      </w:r>
+    </w:p>
+    <w:p/>
+    <w:p>
+      <w:pPr>
+        <w:rPr>
+          <w:rFonts w:cstheme="minorHAnsi"/>
+        </w:rPr>
+      </w:pPr>
+      <w:r>
+        <w:t xml:space="preserve">143 60.11.39 M. Plavec, </w:t>
+      </w:r>
+      <w:r>
+        <w:rPr>
+          <w:rFonts w:cstheme="minorHAnsi"/>
+        </w:rPr>
+        <w:t>Čkovĕk a hvĕ</w:t>
+      </w:r>
+      <w:r>
+        <w:rPr>
+          <w:rFonts w:cstheme="minorHAnsi"/>
+        </w:rPr>
+        <w:t>zdy, Prag, Verlag Orbis, 1960, 408 pp, Kčs 29.5</w:t>
+      </w:r>
+      <w:r>
+        <w:rPr>
+          <w:rFonts w:cstheme="minorHAnsi"/>
+        </w:rPr>
+        <w:t>0, RH 42 63, in tschech</w:t>
+      </w:r>
+      <w:r>
+        <w:rPr>
+          <w:rFonts w:cstheme="minorHAnsi"/>
+        </w:rPr>
+        <w:t>;</w:t>
+      </w:r>
+    </w:p>
+    <w:p>
+      <w:pPr>
+        <w:rPr>
+          <w:rFonts w:cstheme="minorHAnsi"/>
+        </w:rPr>
+      </w:pPr>
+    </w:p>
+    <w:p>
+      <w:pPr>
+        <w:rPr>
+          <w:rFonts w:cstheme="minorHAnsi"/>
+        </w:rPr>
+      </w:pPr>
+      <w:r>
+        <w:rPr>
+          <w:rFonts w:cstheme="minorHAnsi"/>
+        </w:rPr>
+        <w:t>144 60.11.40 H. C. Plummer, An Introductory Treatise on Dynamical Astronomy, New York, Dover Publications Inc., 1960, 19+343 pp, $2.35, Sky Tel. 21 48, reprint of 1918</w:t>
+      </w:r>
+      <w:r>
+        <w:rPr>
+          <w:rFonts w:cstheme="minorHAnsi"/>
+        </w:rPr>
+        <w:t>; reprint of</w:t>
+      </w:r>
+      <w:r>
+        <w:rPr>
+          <w:rFonts w:cstheme="minorHAnsi"/>
+        </w:rPr>
+        <w:t xml:space="preserve"> AJB 20.25.01</w:t>
+      </w:r>
+      <w:r>
+        <w:rPr>
+          <w:rFonts w:cstheme="minorHAnsi"/>
+        </w:rPr>
+        <w:t>;</w:t>
+      </w:r>
+    </w:p>
+    <w:p>
+      <w:pPr>
+        <w:rPr>
+          <w:rFonts w:cstheme="minorHAnsi"/>
+        </w:rPr>
+      </w:pPr>
+    </w:p>
+    <w:p>
+      <w:pPr>
+        <w:rPr>
+          <w:rFonts w:cstheme="minorHAnsi"/>
+        </w:rPr>
+      </w:pPr>
+      <w:r>
+        <w:rPr>
+          <w:rFonts w:cstheme="minorHAnsi"/>
+        </w:rPr>
+        <w:t>145 60.11.41 P. I. Popow and K. L. Bajew and B. A. Woronzow-Weljaminow and R. W. Kunizkij, Astronoomia, Tallin, E. R. K., 1959, 523 pp, 15R. 50 Kop.</w:t>
+      </w:r>
+      <w:proofErr w:type="gramStart"/>
+      <w:r>
+        <w:rPr>
+          <w:rFonts w:cstheme="minorHAnsi"/>
+        </w:rPr>
+        <w:t>, ,</w:t>
+      </w:r>
+      <w:proofErr w:type="gramEnd"/>
+      <w:r>
+        <w:rPr>
+          <w:rFonts w:cstheme="minorHAnsi"/>
+        </w:rPr>
+        <w:t xml:space="preserve"> in Estonian</w:t>
+      </w:r>
+      <w:r>
+        <w:rPr>
+          <w:rFonts w:cstheme="minorHAnsi"/>
+        </w:rPr>
+        <w:t>;</w:t>
+      </w:r>
+    </w:p>
+    <w:p>
+      <w:pPr>
+        <w:rPr>
+          <w:rFonts w:cstheme="minorHAnsi"/>
+        </w:rPr>
+      </w:pPr>
+    </w:p>
+    <w:p>
+      <w:pPr>
+        <w:rPr>
+          <w:rFonts w:cstheme="minorHAnsi"/>
+        </w:rPr>
+      </w:pPr>
+      <w:r>
+        <w:rPr>
+          <w:rFonts w:cstheme="minorHAnsi"/>
+        </w:rPr>
+        <w:t>146 60.11.42 R. W. Richardson, The Fascinating World</w:t>
+      </w:r>
+      <w:r>
+        <w:rPr>
+          <w:rFonts w:cstheme="minorHAnsi"/>
+        </w:rPr>
+        <w:t xml:space="preserve"> of Astronomy, New York-Toronto-London, McGraw-Hill Book Co., 1960, 274 pp, $5.95, Sky Tel. 20 228 and Sky Tel. 20 367</w:t>
+      </w:r>
+    </w:p>
+    <w:p>
+      <w:pPr>
+        <w:rPr>
+          <w:rFonts w:cstheme="minorHAnsi"/>
+        </w:rPr>
+      </w:pPr>
+    </w:p>
+    <w:p>
+      <w:r>
+        <w:lastRenderedPageBreak/>
+        <w:t>147 60.11.43 L. Rudaux and G. de Vacouleurs, Larousse Encyclopedia of Astronomy</w:t>
+      </w:r>
+      <w:proofErr w:type="gramStart"/>
+      <w:r>
+        <w:t>, ,</w:t>
+      </w:r>
+      <w:proofErr w:type="gramEnd"/>
+      <w:r>
+        <w:t xml:space="preserve"> , , , , RH 41 142 and Strolling Astr. 14 153, reference AJB 59.11.48</w:t>
+      </w:r>
+    </w:p>
+    <w:p/>
+    <w:p>
+      <w:r>
+        <w:t>148 60.11.44 I. S. Schklowskij, Cosmic Radio Waves, Cambridge MA, Harvard Univ. Press, 1960, 16+444 pp, $12.50 and $14.50, J RAS Canada 55 91 and Sky Tel. 20 163 and Sky Tel. 21 349, translated from Russian by R. B. Rodman and C. M. Varsavsky</w:t>
+      </w:r>
+      <w:r>
+        <w:t>;</w:t>
+      </w:r>
       <w:bookmarkStart w:id="0" w:name="_GoBack"/>
       <w:bookmarkEnd w:id="0"/>
       <w:r>
-        <w:t>11.14 C. G. Dolmage, El Cielo</w:t>
-      </w:r>
-      <w:r>
-        <w:t>, Barcelona, Ediciones Ave, 1959</w:t>
-      </w:r>
-      <w:r>
-        <w:t>, 172 pp, , Urania Barcelona 45 125, , from the Enzyclop</w:t>
+        <w:t xml:space="preserve"> also published Tor</w:t>
+      </w:r>
+      <w:r>
+        <w:t>onto: S. J. Reginald Saunders &amp;</w:t>
+      </w:r>
+      <w:r>
+        <w:t xml:space="preserve"> Company</w:t>
+      </w:r>
+      <w:r>
+        <w:t>;</w:t>
+      </w:r>
+    </w:p>
+    <w:p/>
+    <w:p>
+      <w:r>
+        <w:t>149 60.11.45 E. Schussler and R. Schussler, Starbound, New York, G. P. Putnam’s Sons, 1960, 160 pp, $2.95, Sky Tel. 21 108</w:t>
+      </w:r>
+    </w:p>
+    <w:p/>
+    <w:p>
+      <w:r>
+        <w:t>150 60.11.46 M. Skyba, O v</w:t>
+      </w:r>
+      <w:r>
+        <w:rPr>
+          <w:rFonts w:cstheme="minorHAnsi"/>
+        </w:rPr>
+        <w:t>ĕč</w:t>
+      </w:r>
+      <w:r>
+        <w:t>nosti vesm</w:t>
+      </w:r>
+      <w:r>
+        <w:rPr>
+          <w:rFonts w:cstheme="minorHAnsi"/>
+        </w:rPr>
+        <w:t>í</w:t>
+      </w:r>
+      <w:r>
+        <w:t>ru, Prag, Verlag SNPL, 1960, 127 pp, K</w:t>
+      </w:r>
+      <w:r>
+        <w:rPr>
+          <w:rFonts w:cstheme="minorHAnsi"/>
+        </w:rPr>
+        <w:t>č</w:t>
+      </w:r>
+      <w:r>
+        <w:t>s 3.70</w:t>
+      </w:r>
+      <w:proofErr w:type="gramStart"/>
+      <w:r>
+        <w:t>, ,</w:t>
+      </w:r>
+      <w:proofErr w:type="gramEnd"/>
+      <w:r>
+        <w:t xml:space="preserve"> in Tschech</w:t>
+      </w:r>
+      <w:r>
+        <w:t>;</w:t>
+      </w:r>
+    </w:p>
+    <w:p/>
+    <w:p>
+      <w:r>
+        <w:t>151 60.11.47 F. G. Smith, Radio Astronomy, Baltimore, Penguin, 1960, 265 pp, $1.65, AJ 66 191 and Sky Tel. 21 232 and Sky Tel. 22 41</w:t>
+      </w:r>
+    </w:p>
+    <w:p/>
+    <w:p>
+      <w:r>
+        <w:t>152 60.11.48 A. Spitz and F. Gaynor, Dictionary of Astronomy and Astronautics</w:t>
+      </w:r>
+      <w:proofErr w:type="gramStart"/>
+      <w:r>
+        <w:t>, ,</w:t>
+      </w:r>
+      <w:proofErr w:type="gramEnd"/>
+      <w:r>
+        <w:t xml:space="preserve"> , , , , Math. </w:t>
+      </w:r>
+      <w:proofErr w:type="gramStart"/>
+      <w:r>
+        <w:t>Rev. 21 1161 and Stolling Astr.</w:t>
+      </w:r>
+      <w:proofErr w:type="gramEnd"/>
+      <w:r>
+        <w:t xml:space="preserve"> 15 34, reference AJB 59.11.55</w:t>
+      </w:r>
+    </w:p>
+    <w:p/>
+    <w:p>
+      <w:r>
+        <w:t>153 60.11.49 J. L. Steinberg and J. Lequeux, Radioastronomie; Les m</w:t>
+      </w:r>
+      <w:r>
+        <w:rPr>
+          <w:rFonts w:cstheme="minorHAnsi"/>
+        </w:rPr>
+        <w:t>é</w:t>
+      </w:r>
+      <w:r>
+        <w:t>thodes radio</w:t>
+      </w:r>
+      <w:r>
+        <w:rPr>
+          <w:rFonts w:cstheme="minorHAnsi"/>
+        </w:rPr>
+        <w:t>é</w:t>
+      </w:r>
+      <w:r>
+        <w:t>lectriques au service de l’astrophysique, Paris, Ed. Dunod, 1960, 11+294 pp, 19 NF, BSAF 74 390 and La Nature 88 398 and Mem SA It (NS) 31 384 and Sky Tel. 20 43 and Sterne 37 45</w:t>
+      </w:r>
+    </w:p>
+    <w:p/>
+    <w:p>
+      <w:r>
+        <w:t>154 60.11.50 O. Struve and B. Lynds and H. Pillans, Elementary Astronomy</w:t>
+      </w:r>
+      <w:proofErr w:type="gramStart"/>
+      <w:r>
+        <w:t>, ,</w:t>
+      </w:r>
+      <w:proofErr w:type="gramEnd"/>
+      <w:r>
+        <w:t xml:space="preserve"> , , , , Obs 80 239 and PAT 41 170, reference AJB 59.11.56</w:t>
+      </w:r>
+    </w:p>
+    <w:p/>
+    <w:p>
+      <w:r>
+        <w:t>155 60.11.51 K. A. Thern</w:t>
+      </w:r>
+      <w:r>
+        <w:rPr>
+          <w:rFonts w:cstheme="minorHAnsi"/>
+        </w:rPr>
+        <w:t>ø</w:t>
+      </w:r>
+      <w:r>
+        <w:t>e, Universet omkring os</w:t>
+      </w:r>
+      <w:proofErr w:type="gramStart"/>
+      <w:r>
+        <w:t>, ,</w:t>
+      </w:r>
+      <w:proofErr w:type="gramEnd"/>
+      <w:r>
+        <w:t xml:space="preserve"> , , , , NAT 1960 38, reference AJB 59.11.57</w:t>
+      </w:r>
+    </w:p>
+    <w:p/>
+    <w:p>
+      <w:r>
+        <w:t>156 60.11.52 B. Valn</w:t>
+      </w:r>
+      <w:r>
+        <w:rPr>
+          <w:rFonts w:cstheme="minorHAnsi"/>
+        </w:rPr>
+        <w:t>íč</w:t>
+      </w:r>
+      <w:r>
+        <w:t>ek, Mal</w:t>
+      </w:r>
+      <w:r>
+        <w:rPr>
+          <w:rFonts w:cstheme="minorHAnsi"/>
+        </w:rPr>
+        <w:t>á</w:t>
+      </w:r>
+      <w:r>
+        <w:t xml:space="preserve"> astronomick</w:t>
+      </w:r>
+      <w:r>
+        <w:rPr>
+          <w:rFonts w:cstheme="minorHAnsi"/>
+        </w:rPr>
+        <w:t>á</w:t>
+      </w:r>
+      <w:r>
+        <w:t xml:space="preserve"> praxe, Prag, Verlag Mlad</w:t>
+      </w:r>
+      <w:r>
+        <w:rPr>
+          <w:rFonts w:cstheme="minorHAnsi"/>
+        </w:rPr>
+        <w:t>á</w:t>
+      </w:r>
+      <w:r>
+        <w:t xml:space="preserve"> fronta, 1960, 103 pp, K</w:t>
+      </w:r>
+      <w:r>
+        <w:rPr>
+          <w:rFonts w:cstheme="minorHAnsi"/>
+        </w:rPr>
+        <w:t>č</w:t>
+      </w:r>
+      <w:r>
+        <w:t>s 4.70, RH 41 241</w:t>
+      </w:r>
+      <w:r>
+        <w:t xml:space="preserve"> and Vesm</w:t>
+      </w:r>
+      <w:r>
+        <w:rPr>
+          <w:rFonts w:cstheme="minorHAnsi"/>
+        </w:rPr>
+        <w:t>í</w:t>
+      </w:r>
+      <w:r>
+        <w:t>r 39 378</w:t>
+      </w:r>
+      <w:r>
+        <w:t>, in Tschech</w:t>
+      </w:r>
+      <w:r>
+        <w:t>;</w:t>
+      </w:r>
+    </w:p>
+    <w:p/>
+    <w:p>
+      <w:r>
+        <w:t>157 60.11.53 T. de Vries and B. Ernst, Encyclop</w:t>
+      </w:r>
+      <w:r>
+        <w:rPr>
+          <w:rFonts w:cstheme="minorHAnsi"/>
+        </w:rPr>
+        <w:t>é</w:t>
+      </w:r>
+      <w:r>
+        <w:t>die de l’Univers, Paris-Br</w:t>
+      </w:r>
+      <w:r>
+        <w:rPr>
+          <w:rFonts w:cstheme="minorHAnsi"/>
+        </w:rPr>
+        <w:t>ü</w:t>
+      </w:r>
+      <w:r>
+        <w:t xml:space="preserve">ssel, Editions Sequoia, 1960, 232 pp, 330 f.b. and 33 NF, Ann d’Astrophys 24 181 and BSAF 75 138 and Ciel et Terre 76 427 and Gaz astr 42 55, translated </w:t>
+      </w:r>
+      <w:r>
+        <w:t>by J. Meeus;</w:t>
+      </w:r>
+      <w:r>
+        <w:t xml:space="preserve"> edited </w:t>
+      </w:r>
+      <w:r>
+        <w:t>by J. Meeus</w:t>
+      </w:r>
+      <w:r>
+        <w:t>;</w:t>
+      </w:r>
+    </w:p>
+    <w:p/>
+    <w:p>
+      <w:r>
+        <w:t>158 60.11.54 W. Weigert and H. Zimmermann, ABC der Astronomie, Hanau/Main,  Edition Leipzig und Verlag Werner Dausien, 1960, 400pp+</w:t>
+      </w:r>
+      <w:r>
+        <w:t>16plates, DM 12.60, Orion Schaff</w:t>
+      </w:r>
+      <w:r>
+        <w:t xml:space="preserve">hausen 6 140 and Sky Tel. 21 232 and </w:t>
+      </w:r>
+      <w:r>
+        <w:t>Sternenbote 4 75 and VdS Nachr. 10 19</w:t>
+      </w:r>
+    </w:p>
+    <w:p/>
+    <w:p>
+      <w:r>
+        <w:t>159 60.11.55 H. Werner, Vom Polarstern bis zum Kreuz des S</w:t>
+      </w:r>
+      <w:r>
+        <w:rPr>
+          <w:rFonts w:cstheme="minorHAnsi"/>
+        </w:rPr>
+        <w:t>ü</w:t>
+      </w:r>
+      <w:r>
+        <w:t>dens, Stuttgart, Gustav Fischer Verlag, 1960, 18+240 pp, DM 34.00, Ciel et Terre 76 207 and Mitt. Planetenbeobachter 13 52 and Optik 17 448 and Phys. Bl</w:t>
       </w:r>
       <w:r>
         <w:rPr>
@@ -3165,943 +4612,19 @@
         <w:t>ä</w:t>
       </w:r>
       <w:r>
-        <w:t>die &lt;&lt;Historia N</w:t>
-      </w:r>
-      <w:r>
-        <w:t>atural del Creaci</w:t>
-      </w:r>
-      <w:r>
-        <w:rPr>
-          <w:rFonts w:cstheme="minorHAnsi"/>
-        </w:rPr>
-        <w:t>ó</w:t>
-      </w:r>
-      <w:r>
-        <w:t>n&gt;&gt;</w:t>
-      </w:r>
-    </w:p>
-    <w:p/>
-    <w:p>
-      <w:r>
-        <w:t>120 60.11.15 J. Gauzit, Images du ciel, Paris, Dunod, 1960, 66pp and 89 photos, 18.50 NF, BSAF 74 143 and La Nature 88 398 and Sky Tel. 20 228</w:t>
-      </w:r>
-    </w:p>
-    <w:p/>
-    <w:p>
-      <w:r>
-        <w:t>121 60</w:t>
-      </w:r>
-      <w:r>
-        <w:t>.</w:t>
-      </w:r>
-      <w:r>
-        <w:t>11.16 M. Hack, La radioastronomia all</w:t>
-      </w:r>
-      <w:r>
-        <w:t>a</w:t>
-      </w:r>
-      <w:r>
-        <w:t xml:space="preserve"> scoperta di </w:t>
-      </w:r>
-      <w:proofErr w:type="gramStart"/>
-      <w:r>
-        <w:t>un</w:t>
-      </w:r>
-      <w:proofErr w:type="gramEnd"/>
-      <w:r>
-        <w:t xml:space="preserve"> nuovo aspetto del’Universo, Bari, Laterza, 1960, 268 pp, L. 2000, Coelum 28 88</w:t>
-      </w:r>
-    </w:p>
-    <w:p/>
-    <w:p>
-      <w:proofErr w:type="gramStart"/>
-      <w:r>
-        <w:t>122 60.11.18 J. Hermann, Astronomie; Eine modern Sternkunde, G</w:t>
-      </w:r>
-      <w:r>
-        <w:rPr>
-          <w:rFonts w:cstheme="minorHAnsi"/>
-        </w:rPr>
-        <w:t>ü</w:t>
-      </w:r>
-      <w:r>
-        <w:t>tersloh, Bertelsmann Verlag, 1960, 400 pp, DM 11.80, Gaz astr 42 36 and Orion Schafthausen 6 70 and Sky Tel. 21 48 and Sky Tel. 22 158 and Sterne 37 45 and Sternebote 4 128 and VdS Nachr.</w:t>
-      </w:r>
-      <w:proofErr w:type="gramEnd"/>
-      <w:r>
-        <w:t xml:space="preserve"> </w:t>
-      </w:r>
-      <w:proofErr w:type="gramStart"/>
-      <w:r>
-        <w:t>9 121 and VdS Nachr.</w:t>
-      </w:r>
-      <w:proofErr w:type="gramEnd"/>
-      <w:r>
-        <w:t xml:space="preserve"> 10 73</w:t>
-      </w:r>
-      <w:r>
-        <w:t>, 2</w:t>
+        <w:t>tter 16 543 and Weltraumfahrt 11 95 and ZfA 50 312, 3</w:t>
       </w:r>
       <w:r>
         <w:rPr>
           <w:vertAlign w:val="superscript"/>
         </w:rPr>
-        <w:t>nd</w:t>
+        <w:t>rd</w:t>
       </w:r>
       <w:r>
         <w:t xml:space="preserve"> edition</w:t>
       </w:r>
-    </w:p>
-    <w:p/>
-    <w:p>
-      <w:r>
-        <w:t>123 60.11.19 G. Horn-d’Arturo and P. Tempesti, Piccola Enciclopdeia astronomica, Bologna, Tifografia Compositori, 1960, 8+365 pp, L. 4000, Coelum 28 122 and Mem SA It (NS) 31 526 and Orion Schafthausen 6 69</w:t>
-      </w:r>
-    </w:p>
-    <w:p/>
-    <w:p>
-      <w:proofErr w:type="gramStart"/>
-      <w:r>
-        <w:t>124 60.11.20 S. H. Jar-Muchamedow, W</w:t>
-      </w:r>
-      <w:r>
-        <w:rPr>
-          <w:rFonts w:cstheme="minorHAnsi"/>
-        </w:rPr>
-        <w:t>ö</w:t>
-      </w:r>
-      <w:r>
-        <w:t>rterbuch astronomischer Fachausdr</w:t>
-      </w:r>
-      <w:r>
-        <w:rPr>
-          <w:rFonts w:cstheme="minorHAnsi"/>
-        </w:rPr>
-        <w:t>ü</w:t>
-      </w:r>
-      <w:r>
-        <w:t>cke (russisch-kirgisisch), Frunse, Terminologische Kommision Akad.</w:t>
-      </w:r>
-      <w:proofErr w:type="gramEnd"/>
-      <w:r>
-        <w:t xml:space="preserve"> </w:t>
-      </w:r>
-      <w:proofErr w:type="gramStart"/>
-      <w:r>
-        <w:t>Wiss.</w:t>
-      </w:r>
-      <w:proofErr w:type="gramEnd"/>
-      <w:r>
-        <w:t xml:space="preserve"> </w:t>
-      </w:r>
-      <w:proofErr w:type="gramStart"/>
-      <w:r>
-        <w:t>Kirgis.</w:t>
-      </w:r>
-      <w:proofErr w:type="gramEnd"/>
-      <w:r>
-        <w:t xml:space="preserve"> </w:t>
-      </w:r>
-      <w:proofErr w:type="gramStart"/>
-      <w:r>
-        <w:t>SSR, 1960, 61 pp, 65 Kop.</w:t>
-      </w:r>
-      <w:proofErr w:type="gramEnd"/>
-    </w:p>
-    <w:p/>
-    <w:p>
-      <w:r>
-        <w:t>125 60.11.21 J. Jean, The Universe Around Us, New York-London, Cambridge University Press, 1960, 297 pp, $1.95, Sky Tel. 20 298, reprint of AJB  45.08.28</w:t>
-      </w:r>
-    </w:p>
-    <w:p/>
-    <w:p>
-      <w:r>
-        <w:t>126 60.11.22 M. Karpowic</w:t>
-      </w:r>
-      <w:r>
-        <w:t>z and K. Rudnicke, Zadania z astronomii og</w:t>
-      </w:r>
-      <w:r>
-        <w:rPr>
-          <w:rFonts w:cstheme="minorHAnsi"/>
-        </w:rPr>
-        <w:t>ó</w:t>
-      </w:r>
-      <w:r>
-        <w:t>lnej, Warsawa</w:t>
-      </w:r>
-      <w:r>
-        <w:t>, Pa</w:t>
-      </w:r>
-      <w:r>
-        <w:rPr>
-          <w:rFonts w:cstheme="minorHAnsi"/>
-        </w:rPr>
-        <w:t>ń</w:t>
-      </w:r>
-      <w:r>
-        <w:t>stwowe Wydawnictwo Naukowe, 1960</w:t>
-      </w:r>
-      <w:proofErr w:type="gramStart"/>
-      <w:r>
-        <w:t>, ,</w:t>
-      </w:r>
-      <w:proofErr w:type="gramEnd"/>
-      <w:r>
-        <w:t xml:space="preserve"> , Postepy Astr. 9 55 and Urania Krak</w:t>
-      </w:r>
-      <w:r>
-        <w:rPr>
-          <w:rFonts w:cstheme="minorHAnsi"/>
-        </w:rPr>
-        <w:t>ó</w:t>
-      </w:r>
-      <w:r>
-        <w:t>w 31 311</w:t>
-      </w:r>
-    </w:p>
-    <w:p/>
-    <w:p>
-      <w:r>
-        <w:t>127 60.11.23 H. C. King, Astronomy, New York, Franklin Watts Inc., 1960, 256 pp, $4.95, Sky Tel. 21 111 and Sky Tel. 21 228 and Sky Tel. 21 231</w:t>
-      </w:r>
-    </w:p>
-    <w:p/>
-    <w:p>
-      <w:pPr>
-        <w:rPr>
-          <w:rFonts w:cstheme="minorHAnsi"/>
-        </w:rPr>
-      </w:pPr>
-      <w:r>
-        <w:t>128 60.11.24 M. Kopeck</w:t>
-      </w:r>
-      <w:r>
-        <w:rPr>
-          <w:rFonts w:cstheme="minorHAnsi"/>
-        </w:rPr>
-        <w:t>ý</w:t>
-      </w:r>
-      <w:r>
-        <w:t xml:space="preserve"> and V. Letfus and B. Valn</w:t>
-      </w:r>
-      <w:r>
-        <w:rPr>
-          <w:rFonts w:cstheme="minorHAnsi"/>
-        </w:rPr>
-        <w:t>íček, Co víme o vesmíru, Prag, Verlag Lidová demokracie, 1960, 139pp</w:t>
-      </w:r>
-      <w:proofErr w:type="gramStart"/>
-      <w:r>
-        <w:rPr>
-          <w:rFonts w:cstheme="minorHAnsi"/>
-        </w:rPr>
-        <w:t>, ,</w:t>
-      </w:r>
-      <w:proofErr w:type="gramEnd"/>
-      <w:r>
-        <w:rPr>
-          <w:rFonts w:cstheme="minorHAnsi"/>
-        </w:rPr>
-        <w:t xml:space="preserve"> , in Tschech.</w:t>
-      </w:r>
-    </w:p>
-    <w:p>
-      <w:pPr>
-        <w:rPr>
-          <w:rFonts w:cstheme="minorHAnsi"/>
-        </w:rPr>
-      </w:pPr>
-    </w:p>
-    <w:p>
-      <w:pPr>
-        <w:rPr>
-          <w:rFonts w:cstheme="minorHAnsi"/>
-        </w:rPr>
-      </w:pPr>
-      <w:r>
-        <w:rPr>
-          <w:rFonts w:cstheme="minorHAnsi"/>
-        </w:rPr>
-        <w:t>129 60.11.25</w:t>
-      </w:r>
-      <w:r>
-        <w:rPr>
-          <w:rFonts w:cstheme="minorHAnsi"/>
-        </w:rPr>
-        <w:t xml:space="preserve"> </w:t>
-      </w:r>
-      <w:r>
-        <w:rPr>
-          <w:rFonts w:cstheme="minorHAnsi"/>
-        </w:rPr>
-        <w:t>A. C. B. Lovell, U</w:t>
-      </w:r>
-      <w:r>
-        <w:rPr>
-          <w:rFonts w:cstheme="minorHAnsi"/>
-        </w:rPr>
-        <w:t xml:space="preserve">niversums uppkomst, Stockholm, Natur och Kultur, 1960, 109 </w:t>
-      </w:r>
-      <w:r>
-        <w:rPr>
-          <w:rFonts w:cstheme="minorHAnsi"/>
-        </w:rPr>
-        <w:t xml:space="preserve">pp, 7:50 and 11:00, </w:t>
-      </w:r>
-      <w:r>
-        <w:rPr>
-          <w:rFonts w:cstheme="minorHAnsi"/>
-        </w:rPr>
-        <w:t xml:space="preserve">PAT 42 77, translated </w:t>
-      </w:r>
-      <w:r>
-        <w:rPr>
-          <w:rFonts w:cstheme="minorHAnsi"/>
-        </w:rPr>
-        <w:t xml:space="preserve">into Danish </w:t>
-      </w:r>
-      <w:r>
-        <w:rPr>
-          <w:rFonts w:cstheme="minorHAnsi"/>
-        </w:rPr>
-        <w:t>by L. Edberg of AJB 59.11.28</w:t>
-      </w:r>
-    </w:p>
-    <w:p>
-      <w:pPr>
-        <w:rPr>
-          <w:rFonts w:cstheme="minorHAnsi"/>
-        </w:rPr>
-      </w:pPr>
-    </w:p>
-    <w:p>
-      <w:r>
-        <w:t>130 60.11.26 F. A. Lugo, El Hombre ante el Universo, Barcelona, Editorial Exclusivas Ferma, 1960, 545 pp, 160 Pts., BSAF 75 276 and Sky Tel. 21 111 and Strolling Astr. 14 154 and Urania Barcelona 45 127</w:t>
-      </w:r>
-    </w:p>
-    <w:p/>
-    <w:p>
-      <w:r>
-        <w:t>131 60.11.27 T. Maloney, The Sky is our Window</w:t>
-      </w:r>
-      <w:proofErr w:type="gramStart"/>
-      <w:r>
-        <w:t>, ,</w:t>
-      </w:r>
-      <w:proofErr w:type="gramEnd"/>
-      <w:r>
-        <w:t xml:space="preserve"> Sterling, 1960, 128 pp, $3.95, Sky Tel. 19 372</w:t>
-      </w:r>
-    </w:p>
-    <w:p/>
-    <w:p>
-      <w:proofErr w:type="gramStart"/>
-      <w:r>
-        <w:t>132 60.11.28 D. J. Martynow, Lehrbuch der praktischen Astrophysik, Moskau, Phys.-Math.</w:t>
-      </w:r>
-      <w:proofErr w:type="gramEnd"/>
-      <w:r>
-        <w:t xml:space="preserve"> </w:t>
-      </w:r>
-      <w:proofErr w:type="gramStart"/>
-      <w:r>
-        <w:t>S</w:t>
-      </w:r>
-      <w:r>
-        <w:t>taatsverlag, 1960, 508 pp, 11R.</w:t>
-      </w:r>
-      <w:proofErr w:type="gramEnd"/>
-      <w:r>
-        <w:t xml:space="preserve"> 50 Kop., , in Russian</w:t>
-      </w:r>
-    </w:p>
-    <w:p/>
-    <w:p>
-      <w:r>
-        <w:t>133 60.11.29 R. N. Mayall and M. W. Mayall, A Beginner’s Guide to the Skies, New York, G. P. Putnam’s Sons, 1960, 184 pp, $2.50, J RAS Canada 54 298 and Sky Tel. 20 43 and Sky Tel. 20 223 and Strolling Astr. 15 103</w:t>
-      </w:r>
-    </w:p>
-    <w:p/>
-    <w:p>
-      <w:r>
-        <w:t>134 60.11.30 T. G. Mehlin, Astronomy</w:t>
-      </w:r>
-      <w:proofErr w:type="gramStart"/>
-      <w:r>
-        <w:t>, ,</w:t>
-      </w:r>
-      <w:proofErr w:type="gramEnd"/>
-      <w:r>
-        <w:t xml:space="preserve"> , , , , Phys. Bl</w:t>
-      </w:r>
-      <w:r>
-        <w:rPr>
-          <w:rFonts w:cstheme="minorHAnsi"/>
-        </w:rPr>
-        <w:t>ä</w:t>
-      </w:r>
-      <w:r>
-        <w:t>tter</w:t>
-      </w:r>
-      <w:r>
-        <w:t xml:space="preserve"> 16 345, reference AJB 59.11.30</w:t>
-      </w:r>
-    </w:p>
-    <w:p/>
-    <w:p>
-      <w:proofErr w:type="gramStart"/>
-      <w:r>
-        <w:t>135 60.11.31 P. Moore, A Guide to the Stars, London, Eyre and Spottiswoode, 1960, 222 pp, 31s 9d and $4.95, El Universo 14 210 and J. Astr.</w:t>
-      </w:r>
-      <w:proofErr w:type="gramEnd"/>
-      <w:r>
-        <w:t xml:space="preserve"> Soc. Victoria 13 101 and Sky Tel. 20 228 and Sky Tel. 21 232, also published New York W. W. Norton &amp; Co Inc.</w:t>
-      </w:r>
-    </w:p>
-    <w:p/>
-    <w:p>
-      <w:r>
-        <w:t>136 60.11.32 R. E. Moore, L’avventura della terra nel tempo, Milano, Martello, 1958, 396 pp</w:t>
-      </w:r>
-      <w:proofErr w:type="gramStart"/>
-      <w:r>
-        <w:t>, ,</w:t>
-      </w:r>
-      <w:proofErr w:type="gramEnd"/>
-      <w:r>
-        <w:t xml:space="preserve"> , translated by V. Vialli</w:t>
-      </w:r>
-    </w:p>
-    <w:p/>
-    <w:p>
-      <w:r>
-        <w:t xml:space="preserve">137 60.11.33 E. J. </w:t>
-      </w:r>
-      <w:r>
-        <w:rPr>
-          <w:rFonts w:cstheme="minorHAnsi"/>
-        </w:rPr>
-        <w:t>Ö</w:t>
-      </w:r>
-      <w:r>
-        <w:t>pik, The Oscillating Universe</w:t>
-      </w:r>
-      <w:proofErr w:type="gramStart"/>
-      <w:r>
-        <w:t>, ,</w:t>
-      </w:r>
-      <w:proofErr w:type="gramEnd"/>
-      <w:r>
-        <w:t xml:space="preserve"> Mentor Books, 1960, 144 pp, $0.50, Sky Tel. 19 501</w:t>
-      </w:r>
-    </w:p>
-    <w:p/>
-    <w:p>
-      <w:r>
-        <w:t>138 60.11.34 A. E. Osorio, Radioastronom</w:t>
-      </w:r>
-      <w:r>
-        <w:rPr>
-          <w:rFonts w:cstheme="minorHAnsi"/>
-        </w:rPr>
-        <w:t>í</w:t>
-      </w:r>
-      <w:r>
-        <w:t>a, Buenos Aires</w:t>
-      </w:r>
-      <w:proofErr w:type="gramStart"/>
-      <w:r>
-        <w:t>, ,</w:t>
-      </w:r>
-      <w:proofErr w:type="gramEnd"/>
-      <w:r>
-        <w:t xml:space="preserve"> 1960, 48 pp,</w:t>
-      </w:r>
-    </w:p>
-    <w:p/>
-    <w:p>
-      <w:proofErr w:type="gramStart"/>
-      <w:r>
-        <w:t>139 60.11.35 J.-C.</w:t>
-      </w:r>
-      <w:proofErr w:type="gramEnd"/>
-      <w:r>
-        <w:t xml:space="preserve"> Pecker and E. Schatzman, Astrophysique G</w:t>
-      </w:r>
-      <w:r>
-        <w:rPr>
-          <w:rFonts w:cstheme="minorHAnsi"/>
-        </w:rPr>
-        <w:t>é</w:t>
-      </w:r>
-      <w:r>
-        <w:t>n</w:t>
-      </w:r>
-      <w:r>
-        <w:rPr>
-          <w:rFonts w:cstheme="minorHAnsi"/>
-        </w:rPr>
-        <w:t>é</w:t>
-      </w:r>
-      <w:r>
-        <w:t>rale</w:t>
-      </w:r>
-      <w:proofErr w:type="gramStart"/>
-      <w:r>
-        <w:t>, ,</w:t>
-      </w:r>
-      <w:proofErr w:type="gramEnd"/>
-      <w:r>
-        <w:t xml:space="preserve"> , , , , Math. Rev. 21 1440 and Nature 188 348 and Publ ASP 72 427 and Urania Barceloa 45 126, reference AJB 59.11.39</w:t>
-      </w:r>
-    </w:p>
-    <w:p/>
-    <w:p>
-      <w:proofErr w:type="gramStart"/>
-      <w:r>
-        <w:t>140 60.11.36 J.-C.</w:t>
-      </w:r>
-      <w:proofErr w:type="gramEnd"/>
-      <w:r>
-        <w:t xml:space="preserve"> Pecker, Le ciel, Paris, Delpire, 1960, 112 pp, 20 NF, Ann d’Astrophys 23 678</w:t>
-      </w:r>
-    </w:p>
-    <w:p/>
-    <w:p>
-      <w:r>
-        <w:t>141 60.11.37 J. I. Perelman, Huvitav astronoomia, Tallinn, E. R. K., 1958, 208 pp, 5 R</w:t>
-      </w:r>
-      <w:proofErr w:type="gramStart"/>
-      <w:r>
-        <w:t>,.</w:t>
-      </w:r>
-      <w:proofErr w:type="gramEnd"/>
-      <w:r>
-        <w:t xml:space="preserve"> , in Estonian</w:t>
-      </w:r>
-    </w:p>
-    <w:p/>
-    <w:p>
-      <w:r>
-        <w:t>142 60.11.38 J. S. Pickering, 1001 Questions Answered about Astronomy, London, Lutterworth Press, 1960, 420 pp, 17s 6d, Spaceflight 3 144</w:t>
-      </w:r>
-    </w:p>
-    <w:p/>
-    <w:p>
-      <w:pPr>
-        <w:rPr>
-          <w:rFonts w:cstheme="minorHAnsi"/>
-        </w:rPr>
-      </w:pPr>
-      <w:r>
-        <w:t xml:space="preserve">143 60.11.39 M. Plavec, </w:t>
-      </w:r>
-      <w:r>
-        <w:rPr>
-          <w:rFonts w:cstheme="minorHAnsi"/>
-        </w:rPr>
-        <w:t>Čkovĕk a hvĕ</w:t>
-      </w:r>
-      <w:r>
-        <w:rPr>
-          <w:rFonts w:cstheme="minorHAnsi"/>
-        </w:rPr>
-        <w:t>zdy, Prag, Verlag Orbis, 1960, 408 pp, Kčs 29.5</w:t>
-      </w:r>
-      <w:r>
-        <w:rPr>
-          <w:rFonts w:cstheme="minorHAnsi"/>
-        </w:rPr>
-        <w:t>0, RH 42 63, in tschech</w:t>
-      </w:r>
-    </w:p>
-    <w:p>
-      <w:pPr>
-        <w:rPr>
-          <w:rFonts w:cstheme="minorHAnsi"/>
-        </w:rPr>
-      </w:pPr>
-    </w:p>
-    <w:p>
-      <w:pPr>
-        <w:rPr>
-          <w:rFonts w:cstheme="minorHAnsi"/>
-        </w:rPr>
-      </w:pPr>
-      <w:r>
-        <w:rPr>
-          <w:rFonts w:cstheme="minorHAnsi"/>
-        </w:rPr>
-        <w:t>144 60.11.40 H. C. Plummer, An Introductory Treatise on Dynamical Astronomy, New York, Dover Publications Inc., 1960, 19+343 pp, $2.35, Sky Tel. 21 48, reprint of the 1918 edition AJB 20.25.01</w:t>
-      </w:r>
-    </w:p>
-    <w:p>
-      <w:pPr>
-        <w:rPr>
-          <w:rFonts w:cstheme="minorHAnsi"/>
-        </w:rPr>
-      </w:pPr>
-    </w:p>
-    <w:p>
-      <w:pPr>
-        <w:rPr>
-          <w:rFonts w:cstheme="minorHAnsi"/>
-        </w:rPr>
-      </w:pPr>
-      <w:r>
-        <w:rPr>
-          <w:rFonts w:cstheme="minorHAnsi"/>
-        </w:rPr>
-        <w:t>145 60.11.41 P. I. Popow and K. L. Bajew and B. A. Woronzow-Weljaminow and R. W. Kunizkij, Astronoomia, Tallin, E. R. K., 1959, 523 pp, 15R. 50 Kop.</w:t>
-      </w:r>
-      <w:proofErr w:type="gramStart"/>
-      <w:r>
-        <w:rPr>
-          <w:rFonts w:cstheme="minorHAnsi"/>
-        </w:rPr>
-        <w:t>, ,</w:t>
-      </w:r>
-      <w:proofErr w:type="gramEnd"/>
-      <w:r>
-        <w:rPr>
-          <w:rFonts w:cstheme="minorHAnsi"/>
-        </w:rPr>
-        <w:t xml:space="preserve"> in Estonian</w:t>
-      </w:r>
-    </w:p>
-    <w:p>
-      <w:pPr>
-        <w:rPr>
-          <w:rFonts w:cstheme="minorHAnsi"/>
-        </w:rPr>
-      </w:pPr>
-    </w:p>
-    <w:p>
-      <w:pPr>
-        <w:rPr>
-          <w:rFonts w:cstheme="minorHAnsi"/>
-        </w:rPr>
-      </w:pPr>
-      <w:r>
-        <w:rPr>
-          <w:rFonts w:cstheme="minorHAnsi"/>
-        </w:rPr>
-        <w:t>146 60.11.42 R. W. Richardson, The Fascinating World</w:t>
-      </w:r>
-      <w:r>
-        <w:rPr>
-          <w:rFonts w:cstheme="minorHAnsi"/>
-        </w:rPr>
-        <w:t xml:space="preserve"> of Astronomy, New York-Toronto-London, McGraw-Hill Book Co., 1960, 274 pp, $5.95, Sky Tel. 20 228 and Sky Tel. 20 367</w:t>
-      </w:r>
-    </w:p>
-    <w:p>
-      <w:pPr>
-        <w:rPr>
-          <w:rFonts w:cstheme="minorHAnsi"/>
-        </w:rPr>
-      </w:pPr>
-    </w:p>
-    <w:p>
-      <w:r>
-        <w:lastRenderedPageBreak/>
-        <w:t>147 60.11.43 L. Rudaux and G. de Vacouleurs, Larousse Encyclopedia of Astronomy</w:t>
-      </w:r>
-      <w:proofErr w:type="gramStart"/>
-      <w:r>
-        <w:t>, ,</w:t>
-      </w:r>
-      <w:proofErr w:type="gramEnd"/>
-      <w:r>
-        <w:t xml:space="preserve"> , , , , RH 41 142 and Strolling Astr. 14 153, reference AJB 59.11.48</w:t>
-      </w:r>
-    </w:p>
-    <w:p/>
-    <w:p>
-      <w:r>
-        <w:t>148 60.11.44 I. S. Schklowskij, Cosmic Radio Waves, Cambridge MA, Harvard Univ. Press, 1960, 16+444 pp, $12.50 and $14.50, J RAS Canada 55 91 and Sky Tel. 20 163 and Sky Tel. 21 349, translated from Russian by R. B. Rodman and C. M. Varsavsky also published Toronto S. J. Reginald Saunders and Company</w:t>
-      </w:r>
-    </w:p>
-    <w:p/>
-    <w:p>
-      <w:r>
-        <w:t>149 60.11.45 E. Schussler and R. Schussler, Starbound, New York, G. P. Putnam’s Sons, 1960, 160 pp, $2.95, Sky Tel. 21 108</w:t>
-      </w:r>
-    </w:p>
-    <w:p/>
-    <w:p>
-      <w:r>
-        <w:t>150 60.11.46 M. Skyba, O v</w:t>
-      </w:r>
-      <w:r>
-        <w:rPr>
-          <w:rFonts w:cstheme="minorHAnsi"/>
-        </w:rPr>
-        <w:t>ĕč</w:t>
-      </w:r>
-      <w:r>
-        <w:t>nosti vesm</w:t>
-      </w:r>
-      <w:r>
-        <w:rPr>
-          <w:rFonts w:cstheme="minorHAnsi"/>
-        </w:rPr>
-        <w:t>í</w:t>
-      </w:r>
-      <w:r>
-        <w:t>ru, Prag, Verlag SNPL, 1960, 127 pp, K</w:t>
-      </w:r>
-      <w:r>
-        <w:rPr>
-          <w:rFonts w:cstheme="minorHAnsi"/>
-        </w:rPr>
-        <w:t>č</w:t>
-      </w:r>
-      <w:r>
-        <w:t>s 3.70</w:t>
-      </w:r>
-      <w:proofErr w:type="gramStart"/>
-      <w:r>
-        <w:t>, ,</w:t>
-      </w:r>
-      <w:proofErr w:type="gramEnd"/>
-      <w:r>
-        <w:t xml:space="preserve"> in Tschech</w:t>
-      </w:r>
-    </w:p>
-    <w:p/>
-    <w:p>
-      <w:r>
-        <w:t>151 60.11.47 F. G. Smith, Radio Astronomy, Baltimore, Penguin, 1960, 265 pp, $1.65, AJ 66 191 and Sky Tel. 21 232 and Sky Tel. 22 41</w:t>
-      </w:r>
-    </w:p>
-    <w:p/>
-    <w:p>
-      <w:r>
-        <w:t>152 60.11.48 A. Spitz and F. Gaynor, Dictionary of Astronomy and Astronautics</w:t>
-      </w:r>
-      <w:proofErr w:type="gramStart"/>
-      <w:r>
-        <w:t>, ,</w:t>
-      </w:r>
-      <w:proofErr w:type="gramEnd"/>
-      <w:r>
-        <w:t xml:space="preserve"> , , , , Math. </w:t>
-      </w:r>
-      <w:proofErr w:type="gramStart"/>
-      <w:r>
-        <w:t>Rev. 21 1161 and Stolling Astr.</w:t>
-      </w:r>
-      <w:proofErr w:type="gramEnd"/>
-      <w:r>
-        <w:t xml:space="preserve"> 15 34, reference AJB 59.11.55</w:t>
-      </w:r>
-    </w:p>
-    <w:p/>
-    <w:p>
-      <w:r>
-        <w:t>153 60.11.49 J. L. Steinberg and J. Lequeux, Radioastronomie; Les m</w:t>
-      </w:r>
-      <w:r>
-        <w:rPr>
-          <w:rFonts w:cstheme="minorHAnsi"/>
-        </w:rPr>
-        <w:t>é</w:t>
-      </w:r>
-      <w:r>
-        <w:t>thodes radio</w:t>
-      </w:r>
-      <w:r>
-        <w:rPr>
-          <w:rFonts w:cstheme="minorHAnsi"/>
-        </w:rPr>
-        <w:t>é</w:t>
-      </w:r>
-      <w:r>
-        <w:t>lectriques au service de l’astrophysique, Paris, Ed. Dunod, 1960, 11+294 pp, 19 NF, BSAF 74 390 and La Nature 88 398 and Mem SA It (NS) 31 384 and Sky Tel. 20 43 and Sterne 37 45</w:t>
-      </w:r>
-    </w:p>
-    <w:p/>
-    <w:p>
-      <w:r>
-        <w:t>154 60.11.50 O. Struve and B. Lynds and H. Pillans, Elementary Astronomy</w:t>
-      </w:r>
-      <w:proofErr w:type="gramStart"/>
-      <w:r>
-        <w:t>, ,</w:t>
-      </w:r>
-      <w:proofErr w:type="gramEnd"/>
-      <w:r>
-        <w:t xml:space="preserve"> , , , , Obs 80 239 and PAT 41 170, reference AJB 59.11.56</w:t>
-      </w:r>
-    </w:p>
-    <w:p/>
-    <w:p>
-      <w:r>
-        <w:t>155 60.11.51 K. A. Thern</w:t>
-      </w:r>
-      <w:r>
-        <w:rPr>
-          <w:rFonts w:cstheme="minorHAnsi"/>
-        </w:rPr>
-        <w:t>ø</w:t>
-      </w:r>
-      <w:r>
-        <w:t>e, Universet omkring os</w:t>
-      </w:r>
-      <w:proofErr w:type="gramStart"/>
-      <w:r>
-        <w:t>, ,</w:t>
-      </w:r>
-      <w:proofErr w:type="gramEnd"/>
-      <w:r>
-        <w:t xml:space="preserve"> , , , , NAT 1960 38, reference AJB 59.11.57</w:t>
-      </w:r>
-    </w:p>
-    <w:p/>
-    <w:p>
-      <w:r>
-        <w:t>156 60.11.52 B. Valn</w:t>
-      </w:r>
-      <w:r>
-        <w:rPr>
-          <w:rFonts w:cstheme="minorHAnsi"/>
-        </w:rPr>
-        <w:t>íč</w:t>
-      </w:r>
-      <w:r>
-        <w:t>ek, Mal</w:t>
-      </w:r>
-      <w:r>
-        <w:rPr>
-          <w:rFonts w:cstheme="minorHAnsi"/>
-        </w:rPr>
-        <w:t>á</w:t>
-      </w:r>
-      <w:r>
-        <w:t xml:space="preserve"> astronomick</w:t>
-      </w:r>
-      <w:r>
-        <w:rPr>
-          <w:rFonts w:cstheme="minorHAnsi"/>
-        </w:rPr>
-        <w:t>á</w:t>
-      </w:r>
-      <w:r>
-        <w:t xml:space="preserve"> praxe, Prag, Verlag Mlad</w:t>
-      </w:r>
-      <w:r>
-        <w:rPr>
-          <w:rFonts w:cstheme="minorHAnsi"/>
-        </w:rPr>
-        <w:t>á</w:t>
-      </w:r>
-      <w:r>
-        <w:t xml:space="preserve"> fronta, 1960, 103 pp, K</w:t>
-      </w:r>
-      <w:r>
-        <w:rPr>
-          <w:rFonts w:cstheme="minorHAnsi"/>
-        </w:rPr>
-        <w:t>č</w:t>
-      </w:r>
-      <w:r>
-        <w:t>s 4.70, RH 41 241</w:t>
-      </w:r>
-      <w:r>
-        <w:t xml:space="preserve"> and Vesm</w:t>
-      </w:r>
-      <w:r>
-        <w:rPr>
-          <w:rFonts w:cstheme="minorHAnsi"/>
-        </w:rPr>
-        <w:t>í</w:t>
-      </w:r>
-      <w:r>
-        <w:t>r 39 378</w:t>
-      </w:r>
-      <w:r>
-        <w:t>, in Tschech</w:t>
-      </w:r>
-    </w:p>
-    <w:p/>
-    <w:p>
-      <w:r>
-        <w:t>157 60.11.53 T. de Vries and B. Ernst, Encyclop</w:t>
-      </w:r>
-      <w:r>
-        <w:rPr>
-          <w:rFonts w:cstheme="minorHAnsi"/>
-        </w:rPr>
-        <w:t>é</w:t>
-      </w:r>
-      <w:r>
-        <w:t>die de l’Univers, Paris-Br</w:t>
-      </w:r>
-      <w:r>
-        <w:rPr>
-          <w:rFonts w:cstheme="minorHAnsi"/>
-        </w:rPr>
-        <w:t>ü</w:t>
-      </w:r>
-      <w:r>
-        <w:t xml:space="preserve">ssel, Editions Sequoia, 1960, 232 pp, 330 f.b. and 33 NF, Ann d’Astrophys 24 181 and BSAF 75 138 and Ciel et Terre 76 427 and Gaz astr 42 55, translated </w:t>
-      </w:r>
-      <w:r>
-        <w:t xml:space="preserve">and edited </w:t>
-      </w:r>
-      <w:r>
-        <w:t>by J. Meeus</w:t>
-      </w:r>
-    </w:p>
-    <w:p/>
-    <w:p>
-      <w:r>
-        <w:t>158 60.11.54 W. Weigert and H. Zimmermann, ABC der Astronomie, Hanau/Main,  Edition Leipzig und Verlag Werner Dausien, 1960, 400pp+</w:t>
-      </w:r>
-      <w:r>
-        <w:t>16plates, DM 12.60, Orion Schaff</w:t>
-      </w:r>
-      <w:r>
-        <w:t xml:space="preserve">hausen 6 140 and Sky Tel. 21 232 and </w:t>
-      </w:r>
-      <w:r>
-        <w:t>Sternenbote 4 75 and VdS Nachr. 10 19</w:t>
-      </w:r>
-    </w:p>
-    <w:p/>
-    <w:p>
-      <w:r>
-        <w:t>159 60.11.55 H. Werner, Vom Polarstern bis zum Kreuz des S</w:t>
-      </w:r>
-      <w:r>
-        <w:rPr>
-          <w:rFonts w:cstheme="minorHAnsi"/>
-        </w:rPr>
-        <w:t>ü</w:t>
-      </w:r>
-      <w:r>
-        <w:t>dens, Stuttgart, Gustav Fischer Verlag, 1960, 18+240 pp, DM 34.00, Ciel et Terre 76 207 and Mitt. Planetenbeobachter 13 52 and Optik 17 448 and Phys. Bl</w:t>
-      </w:r>
-      <w:r>
-        <w:rPr>
-          <w:rFonts w:cstheme="minorHAnsi"/>
-        </w:rPr>
-        <w:t>ä</w:t>
-      </w:r>
-      <w:r>
-        <w:t>tter 16 543 and Weltraumfahrt 11 95 and ZfA 50 312, 3</w:t>
-      </w:r>
-      <w:r>
-        <w:rPr>
-          <w:vertAlign w:val="superscript"/>
-        </w:rPr>
-        <w:t>rd</w:t>
-      </w:r>
-      <w:r>
-        <w:t xml:space="preserve"> edition</w:t>
+      <w:r>
+        <w:t>;</w:t>
       </w:r>
     </w:p>
     <w:p/>
@@ -4259,7 +4782,25 @@
         <w:rPr>
           <w:rFonts w:cstheme="minorHAnsi"/>
         </w:rPr>
-        <w:t>164 60.11.60  , Die neue Astronomie comma Wissenshaft und Technik erobern den Kosmos, Wiesbaden, Rheinische Verlags-Anstalt, 1960, 255 pp, DM 13.80, Sternenbote 4 140 and VdS Nachr. 10 34, translated from the American and edited by A. Bruzek</w:t>
+        <w:t xml:space="preserve">164 60.11.60  , Die neue Astronomie comma Wissenshaft und Technik erobern den Kosmos, Wiesbaden, Rheinische Verlags-Anstalt, 1960, 255 pp, DM 13.80, Sternenbote 4 140 and VdS Nachr. 10 34, </w:t>
+      </w:r>
+      <w:r>
+        <w:rPr>
+          <w:rFonts w:cstheme="minorHAnsi"/>
+        </w:rPr>
+        <w:t>translated from American by A. Bruzek;</w:t>
+      </w:r>
+      <w:r>
+        <w:rPr>
+          <w:rFonts w:cstheme="minorHAnsi"/>
+        </w:rPr>
+        <w:t xml:space="preserve"> edited by A. Bruzek</w:t>
+      </w:r>
+      <w:r>
+        <w:rPr>
+          <w:rFonts w:cstheme="minorHAnsi"/>
+        </w:rPr>
+        <w:t>;</w:t>
       </w:r>
     </w:p>
     <w:p>
@@ -4552,6 +5093,12 @@
         </w:rPr>
         <w:t xml:space="preserve"> in Russian</w:t>
       </w:r>
+      <w:r>
+        <w:rPr>
+          <w:rFonts w:cstheme="minorHAnsi"/>
+        </w:rPr>
+        <w:t>;</w:t>
+      </w:r>
     </w:p>
     <w:p>
       <w:pPr>
@@ -4599,6 +5146,12 @@
         </w:rPr>
         <w:t xml:space="preserve"> edition</w:t>
       </w:r>
+      <w:r>
+        <w:rPr>
+          <w:rFonts w:cstheme="minorHAnsi"/>
+        </w:rPr>
+        <w:t>;</w:t>
+      </w:r>
     </w:p>
     <w:p>
       <w:pPr>
@@ -4667,6 +5220,12 @@
         </w:rPr>
         <w:t xml:space="preserve"> Do blízkého I vzdáleného vesmíru, Prag, Verlag Orbis, 1960, 320+6 pp, Kčs 21.40, , in Tschech</w:t>
       </w:r>
+      <w:r>
+        <w:rPr>
+          <w:rFonts w:cstheme="minorHAnsi"/>
+        </w:rPr>
+        <w:t>;</w:t>
+      </w:r>
     </w:p>
     <w:p>
       <w:pPr>
@@ -4749,6 +5308,12 @@
         </w:rPr>
         <w:t>in Russian</w:t>
       </w:r>
+      <w:r>
+        <w:rPr>
+          <w:rFonts w:cstheme="minorHAnsi"/>
+        </w:rPr>
+        <w:t>;</w:t>
+      </w:r>
     </w:p>
     <w:p>
       <w:pPr>
@@ -4877,6 +5442,9 @@
       <w:r>
         <w:t xml:space="preserve"> in Russian</w:t>
       </w:r>
+      <w:r>
+        <w:t>;</w:t>
+      </w:r>
     </w:p>
     <w:p/>
     <w:p>
@@ -4907,6 +5475,9 @@
       <w:r>
         <w:t xml:space="preserve"> Priroda 50 Nr. 4 122, in Russian</w:t>
       </w:r>
+      <w:r>
+        <w:t>;</w:t>
+      </w:r>
     </w:p>
     <w:p>
       <w:pPr>
@@ -4960,6 +5531,9 @@
       <w:r>
         <w:t xml:space="preserve"> in Russian</w:t>
       </w:r>
+      <w:r>
+        <w:t>;</w:t>
+      </w:r>
     </w:p>
     <w:p/>
     <w:p>
@@ -5029,13 +5603,29 @@
         <w:t>ä</w:t>
       </w:r>
       <w:r>
-        <w:t>sie, Osterreich, Z. Vermessungswesen Sonder ver</w:t>
-      </w:r>
-      <w:r>
-        <w:rPr>
-          <w:rFonts w:cstheme="minorHAnsi"/>
-        </w:rPr>
-        <w:t>öff 19 Teil 2, 1957, 28 pp,  S34.00, , difficult to decipher this entry</w:t>
+        <w:t xml:space="preserve">sie, Osterreich, Z. Vermessungswesen </w:t>
+      </w:r>
+      <w:r>
+        <w:lastRenderedPageBreak/>
+        <w:t>Sonder ver</w:t>
+      </w:r>
+      <w:r>
+        <w:rPr>
+          <w:rFonts w:cstheme="minorHAnsi"/>
+        </w:rPr>
+        <w:t xml:space="preserve">öff 19 Teil 2, 1957, 28 pp,  S34.00, , </w:t>
+      </w:r>
+      <w:r>
+        <w:rPr>
+          <w:rFonts w:cstheme="minorHAnsi"/>
+        </w:rPr>
+        <w:t xml:space="preserve">other </w:t>
+      </w:r>
+      <w:r>
+        <w:rPr>
+          <w:rFonts w:cstheme="minorHAnsi"/>
+        </w:rPr>
+        <w:t>difficult to decipher this entry</w:t>
       </w:r>
       <w:r>
         <w:rPr>
@@ -5043,6 +5633,12 @@
         </w:rPr>
         <w:t xml:space="preserve"> possibly a journal</w:t>
       </w:r>
+      <w:r>
+        <w:rPr>
+          <w:rFonts w:cstheme="minorHAnsi"/>
+        </w:rPr>
+        <w:t>;</w:t>
+      </w:r>
     </w:p>
     <w:p>
       <w:pPr>
@@ -5204,6 +5800,12 @@
         </w:rPr>
         <w:t xml:space="preserve"> in Russian</w:t>
       </w:r>
+      <w:r>
+        <w:rPr>
+          <w:rFonts w:cstheme="minorHAnsi"/>
+        </w:rPr>
+        <w:t>;</w:t>
+      </w:r>
     </w:p>
     <w:p>
       <w:pPr>
@@ -5303,6 +5905,9 @@
       <w:r>
         <w:t xml:space="preserve"> in Russian</w:t>
       </w:r>
+      <w:r>
+        <w:t>;</w:t>
+      </w:r>
     </w:p>
     <w:p/>
     <w:p>
@@ -5403,7 +6008,13 @@
         <w:t>ü</w:t>
       </w:r>
       <w:r>
-        <w:t>ber Heliotechmik, Erwan, , 1959, 93 pp, , , in Russian edited by Wissenshaftlich-Technischen Gesellschaft f</w:t>
+        <w:t>ber Heliotechmik, Erwan, , 1959, 93 pp, , , in Russian</w:t>
+      </w:r>
+      <w:r>
+        <w:t>; other</w:t>
+      </w:r>
+      <w:r>
+        <w:t xml:space="preserve"> edited by Wissenshaftlich-Technischen Gesellschaft f</w:t>
       </w:r>
       <w:r>
         <w:rPr>
@@ -5412,7 +6023,10 @@
         <w:t>ü</w:t>
       </w:r>
       <w:r>
-        <w:t xml:space="preserve">r Energiewirtschaft der Armen. SSR </w:t>
+        <w:t>r E</w:t>
+      </w:r>
+      <w:r>
+        <w:t>nergiewirtschaft der Armen. SSR;</w:t>
       </w:r>
     </w:p>
     <w:p/>
@@ -5488,6 +6102,9 @@
       <w:proofErr w:type="gramEnd"/>
       <w:r>
         <w:t xml:space="preserve"> Phys. Abstr. (A) 63 726, in Russian</w:t>
+      </w:r>
+      <w:r>
+        <w:t>;</w:t>
       </w:r>
     </w:p>
     <w:p/>
@@ -5530,6 +6147,9 @@
       <w:r>
         <w:t xml:space="preserve"> (A) 63 726, in Russian</w:t>
       </w:r>
+      <w:r>
+        <w:t>;</w:t>
+      </w:r>
     </w:p>
     <w:p/>
     <w:p>
@@ -5558,7 +6178,16 @@
         <w:t>ß</w:t>
       </w:r>
       <w:r>
-        <w:t>, Wien, Springer-Verlag, 1960, 504 pp and 441 pp, DM230.00, Coelum 28 183 and Weltraumfahrt 12 126, 2 volumes</w:t>
+        <w:t xml:space="preserve">, Wien, Springer-Verlag, 1960, 504 pp and 441 pp, DM230.00, Coelum 28 183 and Weltraumfahrt 12 126, </w:t>
+      </w:r>
+      <w:r>
+        <w:t xml:space="preserve">other </w:t>
+      </w:r>
+      <w:r>
+        <w:t>2 volumes</w:t>
+      </w:r>
+      <w:r>
+        <w:t>;</w:t>
       </w:r>
     </w:p>
     <w:p/>
@@ -5703,7 +6332,25 @@
         <w:rPr>
           <w:rFonts w:cstheme="minorHAnsi"/>
         </w:rPr>
-        <w:t>$24.00 and 170s, Hemel en Dampkring 58 289 and J. Atmosph. Terr. Phys. 20 222 and Nature 189 346 and Proc IRE 49 691 and ZfA 51 302, also published New York-London Interscience Publishers</w:t>
+        <w:t>$24.00 and 170s, Hemel en Dampkring 58 289 and J. Atmosph. Terr. Phys. 20 222 and Nature 189 346 and Proc IRE 49 691 and ZfA 51 302, also published New York-London</w:t>
+      </w:r>
+      <w:r>
+        <w:rPr>
+          <w:rFonts w:cstheme="minorHAnsi"/>
+        </w:rPr>
+        <w:t>:</w:t>
+      </w:r>
+      <w:r>
+        <w:rPr>
+          <w:rFonts w:cstheme="minorHAnsi"/>
+        </w:rPr>
+        <w:t xml:space="preserve"> Interscience Publishers</w:t>
+      </w:r>
+      <w:r>
+        <w:rPr>
+          <w:rFonts w:cstheme="minorHAnsi"/>
+        </w:rPr>
+        <w:t>;</w:t>
       </w:r>
     </w:p>
     <w:p>
@@ -5756,6 +6403,12 @@
         </w:rPr>
         <w:t xml:space="preserve"> edition</w:t>
       </w:r>
+      <w:r>
+        <w:rPr>
+          <w:rFonts w:cstheme="minorHAnsi"/>
+        </w:rPr>
+        <w:t>;</w:t>
+      </w:r>
     </w:p>
     <w:p>
       <w:pPr>
@@ -5880,7 +6533,6 @@
         <w:rPr>
           <w:rFonts w:cstheme="minorHAnsi"/>
         </w:rPr>
-        <w:lastRenderedPageBreak/>
         <w:t>208 60.17.08 R. L. F. Boyd, Space Research by Rocket and Satellite, London, Arrow Books Ltd., 1960, 128 pp, 5s, J. Atmosph. Terr. Phys. 21 296 and MN ASSA 20 24</w:t>
       </w:r>
     </w:p>
@@ -5901,7 +6553,25 @@
         <w:rPr>
           <w:rFonts w:cstheme="minorHAnsi"/>
         </w:rPr>
-        <w:t>209 60.17.19 L. A. DuBridge, Introduction to Space, New York, Columbia University Press, 1960, 12+93 pp, 20s, Nature 189 5 and Obs 81 33 and Spaceflight 3 105, also published London Oxford University Press</w:t>
+        <w:t>209 60.17.19 L. A. DuBridge, Introduction to Space, New York, Columbia University Press, 1960, 12+93 pp, 20s, Nature 189 5 and Obs 81 33 and Spaceflight 3 105, also published London</w:t>
+      </w:r>
+      <w:r>
+        <w:rPr>
+          <w:rFonts w:cstheme="minorHAnsi"/>
+        </w:rPr>
+        <w:t>:</w:t>
+      </w:r>
+      <w:r>
+        <w:rPr>
+          <w:rFonts w:cstheme="minorHAnsi"/>
+        </w:rPr>
+        <w:t xml:space="preserve"> Oxford University Press</w:t>
+      </w:r>
+      <w:r>
+        <w:rPr>
+          <w:rFonts w:cstheme="minorHAnsi"/>
+        </w:rPr>
+        <w:t>;</w:t>
       </w:r>
     </w:p>
     <w:p>
@@ -6089,7 +6759,19 @@
         <w:rPr>
           <w:rFonts w:cstheme="minorHAnsi"/>
         </w:rPr>
-        <w:t xml:space="preserve"> Urania Barcelona 44 148, translation of AJB</w:t>
+        <w:t xml:space="preserve"> Uran</w:t>
+      </w:r>
+      <w:r>
+        <w:rPr>
+          <w:rFonts w:cstheme="minorHAnsi"/>
+        </w:rPr>
+        <w:t>ia Barcelona 44 148, reprint</w:t>
+      </w:r>
+      <w:r>
+        <w:rPr>
+          <w:rFonts w:cstheme="minorHAnsi"/>
+        </w:rPr>
+        <w:t xml:space="preserve"> of AJB</w:t>
       </w:r>
       <w:r>
         <w:rPr>
@@ -6119,8 +6801,20 @@
         <w:rPr>
           <w:rFonts w:cstheme="minorHAnsi"/>
         </w:rPr>
+        <w:t>; other translation of</w:t>
+      </w:r>
+      <w:r>
+        <w:rPr>
+          <w:rFonts w:cstheme="minorHAnsi"/>
+        </w:rPr>
         <w:t xml:space="preserve"> Die Weltraumfahrt hat begonnen</w:t>
       </w:r>
+      <w:r>
+        <w:rPr>
+          <w:rFonts w:cstheme="minorHAnsi"/>
+        </w:rPr>
+        <w:t>?;</w:t>
+      </w:r>
     </w:p>
     <w:p>
       <w:pPr>
@@ -6141,6 +6835,12 @@
         </w:rPr>
         <w:t>218 60.17.83 A. Spilhaus, Satellite del Sole, Firenze, Sansoni, 1960, 32+112 pp, Lire 1000, Coelum 29 90, translated from English by G. C. Ciappei</w:t>
       </w:r>
+      <w:r>
+        <w:rPr>
+          <w:rFonts w:cstheme="minorHAnsi"/>
+        </w:rPr>
+        <w:t>;</w:t>
+      </w:r>
     </w:p>
     <w:p>
       <w:pPr>
@@ -6277,26 +6977,31 @@
         </w:rPr>
         <w:t>anslated from German by M. Boisen</w:t>
       </w:r>
-    </w:p>
-    <w:p>
-      <w:pPr>
-        <w:rPr>
-          <w:rFonts w:cstheme="minorHAnsi"/>
-        </w:rPr>
-      </w:pPr>
-    </w:p>
-    <w:p>
-      <w:pPr>
-        <w:rPr>
-          <w:rFonts w:cstheme="minorHAnsi"/>
-        </w:rPr>
-      </w:pPr>
-      <w:proofErr w:type="gramStart"/>
-      <w:r>
-        <w:rPr>
-          <w:rFonts w:cstheme="minorHAnsi"/>
-        </w:rPr>
-        <w:lastRenderedPageBreak/>
+      <w:r>
+        <w:rPr>
+          <w:rFonts w:cstheme="minorHAnsi"/>
+        </w:rPr>
+        <w:t>;</w:t>
+      </w:r>
+    </w:p>
+    <w:p>
+      <w:pPr>
+        <w:rPr>
+          <w:rFonts w:cstheme="minorHAnsi"/>
+        </w:rPr>
+      </w:pPr>
+    </w:p>
+    <w:p>
+      <w:pPr>
+        <w:rPr>
+          <w:rFonts w:cstheme="minorHAnsi"/>
+        </w:rPr>
+      </w:pPr>
+      <w:proofErr w:type="gramStart"/>
+      <w:r>
+        <w:rPr>
+          <w:rFonts w:cstheme="minorHAnsi"/>
+        </w:rPr>
         <w:t>222 60.17.90 C.-C.</w:t>
       </w:r>
       <w:proofErr w:type="gramEnd"/>
@@ -6350,7 +7055,19 @@
         <w:rPr>
           <w:rFonts w:cstheme="minorHAnsi"/>
         </w:rPr>
-        <w:t xml:space="preserve"> 167, translated from the Russian by K. Syers</w:t>
+        <w:t xml:space="preserve"> 167, translated from</w:t>
+      </w:r>
+      <w:r>
+        <w:rPr>
+          <w:rFonts w:cstheme="minorHAnsi"/>
+        </w:rPr>
+        <w:t xml:space="preserve"> Russian by K. Syers</w:t>
+      </w:r>
+      <w:r>
+        <w:rPr>
+          <w:rFonts w:cstheme="minorHAnsi"/>
+        </w:rPr>
+        <w:t>;</w:t>
       </w:r>
     </w:p>
     <w:p>
@@ -6479,6 +7196,12 @@
         </w:rPr>
         <w:t xml:space="preserve"> revised edition</w:t>
       </w:r>
+      <w:r>
+        <w:rPr>
+          <w:rFonts w:cstheme="minorHAnsi"/>
+        </w:rPr>
+        <w:t>;</w:t>
+      </w:r>
     </w:p>
     <w:p>
       <w:pPr>
@@ -6595,6 +7318,12 @@
         </w:rPr>
         <w:t xml:space="preserve"> in Ukrainian</w:t>
       </w:r>
+      <w:r>
+        <w:rPr>
+          <w:rFonts w:cstheme="minorHAnsi"/>
+        </w:rPr>
+        <w:t>;</w:t>
+      </w:r>
     </w:p>
     <w:p>
       <w:pPr>
@@ -6669,13 +7398,85 @@
         <w:rPr>
           <w:rFonts w:cstheme="minorHAnsi"/>
         </w:rPr>
-        <w:t xml:space="preserve">in Russian </w:t>
-      </w:r>
-      <w:r>
-        <w:rPr>
-          <w:rFonts w:cstheme="minorHAnsi"/>
-        </w:rPr>
-        <w:t>also published in English Oxford-London-New York-Paris Pergamon Press 1961 188 pp £5 translated by P. Basu</w:t>
+        <w:t>in Russian</w:t>
+      </w:r>
+      <w:r>
+        <w:rPr>
+          <w:rFonts w:cstheme="minorHAnsi"/>
+        </w:rPr>
+        <w:t>;</w:t>
+      </w:r>
+      <w:r>
+        <w:rPr>
+          <w:rFonts w:cstheme="minorHAnsi"/>
+        </w:rPr>
+        <w:t xml:space="preserve"> </w:t>
+      </w:r>
+      <w:r>
+        <w:rPr>
+          <w:rFonts w:cstheme="minorHAnsi"/>
+        </w:rPr>
+        <w:t xml:space="preserve">also published </w:t>
+      </w:r>
+      <w:r>
+        <w:rPr>
+          <w:rFonts w:cstheme="minorHAnsi"/>
+        </w:rPr>
+        <w:t>Oxford-London-New York-Paris</w:t>
+      </w:r>
+      <w:r>
+        <w:rPr>
+          <w:rFonts w:cstheme="minorHAnsi"/>
+        </w:rPr>
+        <w:t>:</w:t>
+      </w:r>
+      <w:r>
+        <w:rPr>
+          <w:rFonts w:cstheme="minorHAnsi"/>
+        </w:rPr>
+        <w:t xml:space="preserve"> Pergamon Press</w:t>
+      </w:r>
+      <w:r>
+        <w:rPr>
+          <w:rFonts w:cstheme="minorHAnsi"/>
+        </w:rPr>
+        <w:t>; other</w:t>
+      </w:r>
+      <w:r>
+        <w:rPr>
+          <w:rFonts w:cstheme="minorHAnsi"/>
+        </w:rPr>
+        <w:t xml:space="preserve"> </w:t>
+      </w:r>
+      <w:r>
+        <w:rPr>
+          <w:rFonts w:cstheme="minorHAnsi"/>
+        </w:rPr>
+        <w:t xml:space="preserve">Pergamon Press edition </w:t>
+      </w:r>
+      <w:r>
+        <w:rPr>
+          <w:rFonts w:cstheme="minorHAnsi"/>
+        </w:rPr>
+        <w:t xml:space="preserve">1961 188 pp £5 translated </w:t>
+      </w:r>
+      <w:r>
+        <w:rPr>
+          <w:rFonts w:cstheme="minorHAnsi"/>
+        </w:rPr>
+        <w:t xml:space="preserve">into English </w:t>
+      </w:r>
+      <w:r>
+        <w:rPr>
+          <w:rFonts w:cstheme="minorHAnsi"/>
+        </w:rPr>
+        <w:t>by P. Basu</w:t>
+      </w:r>
+      <w:r>
+        <w:rPr>
+          <w:rFonts w:cstheme="minorHAnsi"/>
+        </w:rPr>
+        <w:t>;</w:t>
       </w:r>
     </w:p>
     <w:p>
@@ -6704,25 +7505,49 @@
         </w:rPr>
         <w:t>nstliche Satelliten, Leipzig, B. G. Teubner Verlagsgesellschaft, 1960, 268 pp, DM 12.90, Sternenbote 4 127 and Weltraumfahrt 11 95, translated from Russian by F. Bartels and R. Ziegenbein</w:t>
       </w:r>
-    </w:p>
-    <w:p>
-      <w:pPr>
-        <w:rPr>
-          <w:rFonts w:cstheme="minorHAnsi"/>
-        </w:rPr>
-      </w:pPr>
-    </w:p>
-    <w:p>
-      <w:pPr>
-        <w:rPr>
-          <w:rFonts w:cstheme="minorHAnsi"/>
-        </w:rPr>
-      </w:pPr>
-      <w:r>
-        <w:rPr>
-          <w:rFonts w:cstheme="minorHAnsi"/>
-        </w:rPr>
-        <w:t>235 60.18(0).190 J. W. R. Taylor, Rockets and Satellites Work Like This, London, Phoenix House Ltd., 1960, 71 pp, 9s 6d, Spaceflight 2 252, also published New York Roy Publishers</w:t>
+      <w:r>
+        <w:rPr>
+          <w:rFonts w:cstheme="minorHAnsi"/>
+        </w:rPr>
+        <w:t>;</w:t>
+      </w:r>
+    </w:p>
+    <w:p>
+      <w:pPr>
+        <w:rPr>
+          <w:rFonts w:cstheme="minorHAnsi"/>
+        </w:rPr>
+      </w:pPr>
+    </w:p>
+    <w:p>
+      <w:pPr>
+        <w:rPr>
+          <w:rFonts w:cstheme="minorHAnsi"/>
+        </w:rPr>
+      </w:pPr>
+      <w:r>
+        <w:rPr>
+          <w:rFonts w:cstheme="minorHAnsi"/>
+        </w:rPr>
+        <w:t>235 60.18(0).190 J. W. R. Taylor, Rockets and Satellites Work Like This, London, Phoenix House Ltd., 1960, 71 pp, 9s 6d, Spaceflight 2 252, also published New York</w:t>
+      </w:r>
+      <w:r>
+        <w:rPr>
+          <w:rFonts w:cstheme="minorHAnsi"/>
+        </w:rPr>
+        <w:t>:</w:t>
+      </w:r>
+      <w:r>
+        <w:rPr>
+          <w:rFonts w:cstheme="minorHAnsi"/>
+        </w:rPr>
+        <w:t xml:space="preserve"> Roy Publishers</w:t>
+      </w:r>
+      <w:r>
+        <w:rPr>
+          <w:rFonts w:cstheme="minorHAnsi"/>
+        </w:rPr>
+        <w:t>;</w:t>
       </w:r>
     </w:p>
     <w:p>
@@ -6774,7 +7599,37 @@
         <w:rPr>
           <w:rFonts w:cstheme="minorHAnsi"/>
         </w:rPr>
-        <w:t xml:space="preserve"> $9.50, Science 131 1434, translated from the Russian also published New York Plenum Press</w:t>
+        <w:t xml:space="preserve"> $9.50, Science 131 1434, translated from Russian</w:t>
+      </w:r>
+      <w:r>
+        <w:rPr>
+          <w:rFonts w:cstheme="minorHAnsi"/>
+        </w:rPr>
+        <w:t>;</w:t>
+      </w:r>
+      <w:r>
+        <w:rPr>
+          <w:rFonts w:cstheme="minorHAnsi"/>
+        </w:rPr>
+        <w:t xml:space="preserve"> also published New York</w:t>
+      </w:r>
+      <w:r>
+        <w:rPr>
+          <w:rFonts w:cstheme="minorHAnsi"/>
+        </w:rPr>
+        <w:t>:</w:t>
+      </w:r>
+      <w:r>
+        <w:rPr>
+          <w:rFonts w:cstheme="minorHAnsi"/>
+        </w:rPr>
+        <w:t xml:space="preserve"> Plenum Press</w:t>
+      </w:r>
+      <w:r>
+        <w:rPr>
+          <w:rFonts w:cstheme="minorHAnsi"/>
+        </w:rPr>
+        <w:t>;</w:t>
       </w:r>
     </w:p>
     <w:p>
@@ -6936,7 +7791,13 @@
         <w:rPr>
           <w:rFonts w:cstheme="minorHAnsi"/>
         </w:rPr>
-        <w:t xml:space="preserve"> Die wissenshaftliche Ausnutzung künstlicher Erdsatelliten, Moskau, Verlag für Ausländische Literatur, 1960, 401 pp, 15R. 50 Kop.</w:t>
+        <w:t xml:space="preserve"> Die wissenshaftliche Ausnutzung künstlicher Erdsatelliten, Moskau, Verlag für Ausländische Literatur, 1960, 401</w:t>
+      </w:r>
+      <w:r>
+        <w:rPr>
+          <w:rFonts w:cstheme="minorHAnsi"/>
+        </w:rPr>
+        <w:t xml:space="preserve"> pp, 15R. 50 Kop.</w:t>
       </w:r>
       <w:proofErr w:type="gramStart"/>
       <w:r>
@@ -6950,7 +7811,13 @@
         <w:rPr>
           <w:rFonts w:cstheme="minorHAnsi"/>
         </w:rPr>
-        <w:t xml:space="preserve"> Translated from English </w:t>
+        <w:t xml:space="preserve"> t</w:t>
+      </w:r>
+      <w:r>
+        <w:rPr>
+          <w:rFonts w:cstheme="minorHAnsi"/>
+        </w:rPr>
+        <w:t xml:space="preserve">ranslated from English </w:t>
       </w:r>
       <w:r>
         <w:rPr>
@@ -6964,6 +7831,12 @@
         </w:rPr>
         <w:t>to Russian</w:t>
       </w:r>
+      <w:r>
+        <w:rPr>
+          <w:rFonts w:cstheme="minorHAnsi"/>
+        </w:rPr>
+        <w:t>;</w:t>
+      </w:r>
     </w:p>
     <w:p>
       <w:pPr>
@@ -7253,6 +8126,12 @@
         </w:rPr>
         <w:t xml:space="preserve"> in Russian</w:t>
       </w:r>
+      <w:r>
+        <w:rPr>
+          <w:rFonts w:cstheme="minorHAnsi"/>
+        </w:rPr>
+        <w:t>;</w:t>
+      </w:r>
     </w:p>
     <w:p>
       <w:pPr>
@@ -7449,6 +8328,12 @@
         </w:rPr>
         <w:t xml:space="preserve"> in Russian</w:t>
       </w:r>
+      <w:r>
+        <w:rPr>
+          <w:rFonts w:cstheme="minorHAnsi"/>
+        </w:rPr>
+        <w:t>;</w:t>
+      </w:r>
     </w:p>
     <w:p>
       <w:pPr>
@@ -7775,6 +8660,12 @@
         </w:rPr>
         <w:t>to Spanish by R. Resta</w:t>
       </w:r>
+      <w:r>
+        <w:rPr>
+          <w:rFonts w:cstheme="minorHAnsi"/>
+        </w:rPr>
+        <w:t>;</w:t>
+      </w:r>
     </w:p>
     <w:p>
       <w:pPr>
@@ -7933,6 +8824,12 @@
         </w:rPr>
         <w:t xml:space="preserve"> Priroda 50 Nr. 5 118, in Russian</w:t>
       </w:r>
+      <w:r>
+        <w:rPr>
+          <w:rFonts w:cstheme="minorHAnsi"/>
+        </w:rPr>
+        <w:t>;</w:t>
+      </w:r>
     </w:p>
     <w:p>
       <w:pPr>
@@ -7953,6 +8850,12 @@
         </w:rPr>
         <w:t>267 60.02.96 , The Sidereal Messenger of Galileo Galilei and a Part of the Preface to Kepler’s Dioptrics, London, Dawson’s of Pall Mall, 1960, 16+111 pp, £2 12s 6d, Publ ASP 72 431, translated by E. S. Carlos</w:t>
       </w:r>
+      <w:r>
+        <w:rPr>
+          <w:rFonts w:cstheme="minorHAnsi"/>
+        </w:rPr>
+        <w:t>;</w:t>
+      </w:r>
     </w:p>
     <w:p>
       <w:pPr>
@@ -7973,6 +8876,12 @@
         </w:rPr>
         <w:t>268 60.02.97 , The Controversy on the Comets of 1618, Philadelphia, University of Pennsylvania Press, 1960, 25+380 pp, $6.00 and DM 25.20, Nature 191 314, translated by S. Drake and C. D. O’Malley</w:t>
       </w:r>
+      <w:r>
+        <w:rPr>
+          <w:rFonts w:cstheme="minorHAnsi"/>
+        </w:rPr>
+        <w:t>;</w:t>
+      </w:r>
     </w:p>
     <w:p>
       <w:pPr>
@@ -8059,6 +8968,12 @@
         </w:rPr>
         <w:t xml:space="preserve"> RJ UdSSR 1961 4A21, in Russian</w:t>
       </w:r>
+      <w:r>
+        <w:rPr>
+          <w:rFonts w:cstheme="minorHAnsi"/>
+        </w:rPr>
+        <w:t>;</w:t>
+      </w:r>
     </w:p>
     <w:p>
       <w:pPr>
@@ -8099,6 +9014,12 @@
         </w:rPr>
         <w:t>JBAA 71 253 and Sky Tel. 20 298 and Sky Tel. 20 363, translated by E. S. Kennedy</w:t>
       </w:r>
+      <w:r>
+        <w:rPr>
+          <w:rFonts w:cstheme="minorHAnsi"/>
+        </w:rPr>
+        <w:t>;</w:t>
+      </w:r>
     </w:p>
     <w:p>
       <w:pPr>
@@ -8166,6 +9087,12 @@
           <w:rFonts w:cstheme="minorHAnsi"/>
         </w:rPr>
         <w:t xml:space="preserve"> RJ UdSSR 1961 5A23, in Russian</w:t>
+      </w:r>
+      <w:r>
+        <w:rPr>
+          <w:rFonts w:cstheme="minorHAnsi"/>
+        </w:rPr>
+        <w:t>;</w:t>
       </w:r>
     </w:p>
     <w:p>
@@ -8256,6 +9183,12 @@
         </w:rPr>
         <w:t xml:space="preserve"> in Russian</w:t>
       </w:r>
+      <w:r>
+        <w:rPr>
+          <w:rFonts w:cstheme="minorHAnsi"/>
+        </w:rPr>
+        <w:t>;</w:t>
+      </w:r>
     </w:p>
     <w:p>
       <w:pPr>
@@ -8326,6 +9259,12 @@
         </w:rPr>
         <w:t xml:space="preserve"> in Russian</w:t>
       </w:r>
+      <w:r>
+        <w:rPr>
+          <w:rFonts w:cstheme="minorHAnsi"/>
+        </w:rPr>
+        <w:t>;</w:t>
+      </w:r>
     </w:p>
     <w:p>
       <w:pPr>
@@ -8621,6 +9560,12 @@
           <w:rFonts w:cstheme="minorHAnsi"/>
         </w:rPr>
         <w:t xml:space="preserve"> in Russian</w:t>
+      </w:r>
+      <w:r>
+        <w:rPr>
+          <w:rFonts w:cstheme="minorHAnsi"/>
+        </w:rPr>
+        <w:t>;</w:t>
       </w:r>
     </w:p>
     <w:p>
@@ -8723,6 +9668,12 @@
         </w:rPr>
         <w:t xml:space="preserve"> in Russian</w:t>
       </w:r>
+      <w:r>
+        <w:rPr>
+          <w:rFonts w:cstheme="minorHAnsi"/>
+        </w:rPr>
+        <w:t>;</w:t>
+      </w:r>
     </w:p>
     <w:p>
       <w:pPr>
@@ -8840,8 +9791,33 @@
         <w:rPr>
           <w:rFonts w:cstheme="minorHAnsi"/>
         </w:rPr>
-        <w:t xml:space="preserve"> edition in Russian</w:t>
-      </w:r>
+        <w:t xml:space="preserve"> edition</w:t>
+      </w:r>
+      <w:r>
+        <w:rPr>
+          <w:rFonts w:cstheme="minorHAnsi"/>
+        </w:rPr>
+        <w:t>;</w:t>
+      </w:r>
+      <w:r>
+        <w:rPr>
+          <w:rFonts w:cstheme="minorHAnsi"/>
+        </w:rPr>
+        <w:t xml:space="preserve"> in Russian</w:t>
+      </w:r>
+      <w:r>
+        <w:rPr>
+          <w:rFonts w:cstheme="minorHAnsi"/>
+        </w:rPr>
+        <w:t>;</w:t>
+      </w:r>
+    </w:p>
+    <w:p>
+      <w:pPr>
+        <w:rPr>
+          <w:rFonts w:cstheme="minorHAnsi"/>
+        </w:rPr>
+      </w:pPr>
     </w:p>
     <w:sectPr>
       <w:pgSz w:w="12240" w:h="15840"/>
@@ -9613,7 +10589,7 @@
 </file>
 
 <file path=customXml/itemProps1.xml><?xml version="1.0" encoding="utf-8"?>
-<ds:datastoreItem xmlns:ds="http://schemas.openxmlformats.org/officeDocument/2006/customXml" ds:itemID="{9460982A-F588-4CFE-AA48-B8CEFEBBC6A2}">
+<ds:datastoreItem xmlns:ds="http://schemas.openxmlformats.org/officeDocument/2006/customXml" ds:itemID="{CE7B1E91-FE36-4826-A9A3-8417C7EB80DD}">
   <ds:schemaRefs>
     <ds:schemaRef ds:uri="http://schemas.openxmlformats.org/officeDocument/2006/bibliography"/>
   </ds:schemaRefs>

</xml_diff>